<commit_message>
Notes on battleship game
</commit_message>
<xml_diff>
--- a/Python Track - Codecademy notes.docx
+++ b/Python Track - Codecademy notes.docx
@@ -194,8 +194,13 @@
       <w:pPr>
         <w:pStyle w:val="code"/>
       </w:pPr>
-      <w:r>
-        <w:t>n = [[1, 2, 3], [4, 5, 6, 7, 8, 9]]</w:t>
+      <w:proofErr w:type="gramStart"/>
+      <w:r>
+        <w:t>n</w:t>
+      </w:r>
+      <w:proofErr w:type="gramEnd"/>
+      <w:r>
+        <w:t xml:space="preserve"> = [[1, 2, 3], [4, 5, 6, 7, 8, 9]]</w:t>
       </w:r>
       <w:r>
         <w:br/>
@@ -243,14 +248,624 @@
       <w:pPr>
         <w:pStyle w:val="Heading2"/>
       </w:pPr>
-      <w:r>
-        <w:br/>
-      </w:r>
-      <w:r>
-        <w:br/>
-      </w:r>
       <w:bookmarkStart w:id="0" w:name="_GoBack"/>
       <w:bookmarkEnd w:id="0"/>
+      <w:r>
+        <w:rPr>
+          <w:u w:val="single"/>
+        </w:rPr>
+        <w:t>Battleship</w:t>
+      </w:r>
+    </w:p>
+    <w:p>
+      <w:r>
+        <w:br/>
+      </w:r>
+      <w:proofErr w:type="spellStart"/>
+      <w:proofErr w:type="gramStart"/>
+      <w:r>
+        <w:rPr>
+          <w:b/>
+        </w:rPr>
+        <w:t>randint</w:t>
+      </w:r>
+      <w:proofErr w:type="spellEnd"/>
+      <w:proofErr w:type="gramEnd"/>
+      <w:r>
+        <w:rPr>
+          <w:b/>
+        </w:rPr>
+        <w:t>(low, high)</w:t>
+      </w:r>
+      <w:r>
+        <w:t xml:space="preserve"> function from the random module can be imported to generate random numbers given an inclusive range.</w:t>
+      </w:r>
+      <w:r>
+        <w:br/>
+        <w:t> </w:t>
+      </w:r>
+    </w:p>
+    <w:p>
+      <w:pPr>
+        <w:pStyle w:val="code"/>
+      </w:pPr>
+      <w:proofErr w:type="gramStart"/>
+      <w:r>
+        <w:lastRenderedPageBreak/>
+        <w:t>from</w:t>
+      </w:r>
+      <w:proofErr w:type="gramEnd"/>
+      <w:r>
+        <w:t xml:space="preserve"> random import </w:t>
+      </w:r>
+      <w:proofErr w:type="spellStart"/>
+      <w:r>
+        <w:t>randint</w:t>
+      </w:r>
+      <w:proofErr w:type="spellEnd"/>
+      <w:r>
+        <w:br/>
+        <w:t> </w:t>
+      </w:r>
+      <w:r>
+        <w:br/>
+        <w:t>board = []</w:t>
+      </w:r>
+      <w:r>
+        <w:br/>
+        <w:t> </w:t>
+      </w:r>
+      <w:r>
+        <w:br/>
+        <w:t>for x in range(5):</w:t>
+      </w:r>
+      <w:r>
+        <w:br/>
+        <w:t>    </w:t>
+      </w:r>
+      <w:proofErr w:type="spellStart"/>
+      <w:r>
+        <w:t>board.append</w:t>
+      </w:r>
+      <w:proofErr w:type="spellEnd"/>
+      <w:r>
+        <w:t>(["O"] * 5)</w:t>
+      </w:r>
+      <w:r>
+        <w:br/>
+        <w:t> </w:t>
+      </w:r>
+      <w:r>
+        <w:br/>
+      </w:r>
+      <w:proofErr w:type="spellStart"/>
+      <w:r>
+        <w:t>def</w:t>
+      </w:r>
+      <w:proofErr w:type="spellEnd"/>
+      <w:r>
+        <w:t xml:space="preserve"> </w:t>
+      </w:r>
+      <w:proofErr w:type="spellStart"/>
+      <w:r>
+        <w:t>print_board</w:t>
+      </w:r>
+      <w:proofErr w:type="spellEnd"/>
+      <w:r>
+        <w:t>(board):</w:t>
+      </w:r>
+      <w:r>
+        <w:br/>
+        <w:t>    for row in board:</w:t>
+      </w:r>
+      <w:r>
+        <w:br/>
+        <w:t>        print " ".join(row)</w:t>
+      </w:r>
+      <w:r>
+        <w:br/>
+        <w:t> </w:t>
+      </w:r>
+      <w:r>
+        <w:br/>
+        <w:t>print "Let's play Battleship!"</w:t>
+      </w:r>
+      <w:r>
+        <w:br/>
+      </w:r>
+      <w:proofErr w:type="spellStart"/>
+      <w:proofErr w:type="gramStart"/>
+      <w:r>
+        <w:t>print</w:t>
+      </w:r>
+      <w:proofErr w:type="gramEnd"/>
+      <w:r>
+        <w:t>_board</w:t>
+      </w:r>
+      <w:proofErr w:type="spellEnd"/>
+      <w:r>
+        <w:t>(board)</w:t>
+      </w:r>
+      <w:r>
+        <w:br/>
+        <w:t> </w:t>
+      </w:r>
+      <w:r>
+        <w:br/>
+      </w:r>
+      <w:proofErr w:type="spellStart"/>
+      <w:r>
+        <w:t>def</w:t>
+      </w:r>
+      <w:proofErr w:type="spellEnd"/>
+      <w:r>
+        <w:t xml:space="preserve"> </w:t>
+      </w:r>
+      <w:proofErr w:type="spellStart"/>
+      <w:r>
+        <w:t>random_row</w:t>
+      </w:r>
+      <w:proofErr w:type="spellEnd"/>
+      <w:r>
+        <w:t>(board):</w:t>
+      </w:r>
+      <w:r>
+        <w:br/>
+        <w:t xml:space="preserve">    return </w:t>
+      </w:r>
+      <w:proofErr w:type="spellStart"/>
+      <w:r>
+        <w:t>randint</w:t>
+      </w:r>
+      <w:proofErr w:type="spellEnd"/>
+      <w:r>
+        <w:t xml:space="preserve">(0, </w:t>
+      </w:r>
+      <w:proofErr w:type="spellStart"/>
+      <w:r>
+        <w:t>len</w:t>
+      </w:r>
+      <w:proofErr w:type="spellEnd"/>
+      <w:r>
+        <w:t>(board) - 1)</w:t>
+      </w:r>
+      <w:r>
+        <w:br/>
+        <w:t> </w:t>
+      </w:r>
+      <w:r>
+        <w:br/>
+      </w:r>
+      <w:proofErr w:type="spellStart"/>
+      <w:r>
+        <w:t>def</w:t>
+      </w:r>
+      <w:proofErr w:type="spellEnd"/>
+      <w:r>
+        <w:t xml:space="preserve"> </w:t>
+      </w:r>
+      <w:proofErr w:type="spellStart"/>
+      <w:r>
+        <w:t>random_col</w:t>
+      </w:r>
+      <w:proofErr w:type="spellEnd"/>
+      <w:r>
+        <w:t>(board):</w:t>
+      </w:r>
+      <w:r>
+        <w:br/>
+        <w:t xml:space="preserve">    return </w:t>
+      </w:r>
+      <w:proofErr w:type="spellStart"/>
+      <w:r>
+        <w:t>randint</w:t>
+      </w:r>
+      <w:proofErr w:type="spellEnd"/>
+      <w:r>
+        <w:t xml:space="preserve">(0, </w:t>
+      </w:r>
+      <w:proofErr w:type="spellStart"/>
+      <w:r>
+        <w:t>len</w:t>
+      </w:r>
+      <w:proofErr w:type="spellEnd"/>
+      <w:r>
+        <w:t>(board[0]) - 1)</w:t>
+      </w:r>
+      <w:r>
+        <w:br/>
+        <w:t> </w:t>
+      </w:r>
+      <w:r>
+        <w:br/>
+      </w:r>
+      <w:proofErr w:type="spellStart"/>
+      <w:r>
+        <w:t>ship_row</w:t>
+      </w:r>
+      <w:proofErr w:type="spellEnd"/>
+      <w:r>
+        <w:t xml:space="preserve"> = </w:t>
+      </w:r>
+      <w:proofErr w:type="spellStart"/>
+      <w:r>
+        <w:t>random_row</w:t>
+      </w:r>
+      <w:proofErr w:type="spellEnd"/>
+      <w:r>
+        <w:t>(board)</w:t>
+      </w:r>
+      <w:r>
+        <w:br/>
+      </w:r>
+      <w:proofErr w:type="spellStart"/>
+      <w:r>
+        <w:t>ship_col</w:t>
+      </w:r>
+      <w:proofErr w:type="spellEnd"/>
+      <w:r>
+        <w:t xml:space="preserve"> = </w:t>
+      </w:r>
+      <w:proofErr w:type="spellStart"/>
+      <w:r>
+        <w:t>random_col</w:t>
+      </w:r>
+      <w:proofErr w:type="spellEnd"/>
+      <w:r>
+        <w:t>(board)</w:t>
+      </w:r>
+      <w:r>
+        <w:br/>
+        <w:t># Only for debugging purposes:</w:t>
+      </w:r>
+      <w:r>
+        <w:br/>
+        <w:t xml:space="preserve"># print </w:t>
+      </w:r>
+      <w:proofErr w:type="spellStart"/>
+      <w:r>
+        <w:t>ship_row</w:t>
+      </w:r>
+      <w:proofErr w:type="spellEnd"/>
+      <w:r>
+        <w:br/>
+        <w:t xml:space="preserve"># print </w:t>
+      </w:r>
+      <w:proofErr w:type="spellStart"/>
+      <w:r>
+        <w:t>ship_col</w:t>
+      </w:r>
+      <w:proofErr w:type="spellEnd"/>
+      <w:r>
+        <w:br/>
+        <w:t> </w:t>
+      </w:r>
+      <w:r>
+        <w:br/>
+        <w:t># Everything from here on should go in your for loop!</w:t>
+      </w:r>
+      <w:r>
+        <w:br/>
+        <w:t># Be sure to indent four spaces!</w:t>
+      </w:r>
+      <w:r>
+        <w:br/>
+      </w:r>
+      <w:proofErr w:type="gramStart"/>
+      <w:r>
+        <w:t>for</w:t>
+      </w:r>
+      <w:proofErr w:type="gramEnd"/>
+      <w:r>
+        <w:t xml:space="preserve"> turn in range(4):</w:t>
+      </w:r>
+      <w:r>
+        <w:br/>
+        <w:t> </w:t>
+      </w:r>
+      <w:r>
+        <w:br/>
+        <w:t>    </w:t>
+      </w:r>
+      <w:proofErr w:type="spellStart"/>
+      <w:r>
+        <w:t>guess_row</w:t>
+      </w:r>
+      <w:proofErr w:type="spellEnd"/>
+      <w:r>
+        <w:t xml:space="preserve"> = </w:t>
+      </w:r>
+      <w:proofErr w:type="spellStart"/>
+      <w:r>
+        <w:t>int</w:t>
+      </w:r>
+      <w:proofErr w:type="spellEnd"/>
+      <w:r>
+        <w:t>(</w:t>
+      </w:r>
+      <w:proofErr w:type="spellStart"/>
+      <w:r>
+        <w:t>raw_input</w:t>
+      </w:r>
+      <w:proofErr w:type="spellEnd"/>
+      <w:r>
+        <w:t>("Guess Row:"))</w:t>
+      </w:r>
+      <w:r>
+        <w:br/>
+        <w:t>    </w:t>
+      </w:r>
+      <w:proofErr w:type="spellStart"/>
+      <w:r>
+        <w:t>guess_col</w:t>
+      </w:r>
+      <w:proofErr w:type="spellEnd"/>
+      <w:r>
+        <w:t xml:space="preserve"> = </w:t>
+      </w:r>
+      <w:proofErr w:type="spellStart"/>
+      <w:r>
+        <w:t>int</w:t>
+      </w:r>
+      <w:proofErr w:type="spellEnd"/>
+      <w:r>
+        <w:t>(</w:t>
+      </w:r>
+      <w:proofErr w:type="spellStart"/>
+      <w:r>
+        <w:t>raw_input</w:t>
+      </w:r>
+      <w:proofErr w:type="spellEnd"/>
+      <w:r>
+        <w:t>("Guess Col:"))</w:t>
+      </w:r>
+      <w:r>
+        <w:br/>
+        <w:t>    # If player guesses the right location</w:t>
+      </w:r>
+      <w:r>
+        <w:br/>
+        <w:t xml:space="preserve">    if </w:t>
+      </w:r>
+      <w:proofErr w:type="spellStart"/>
+      <w:r>
+        <w:t>guess_row</w:t>
+      </w:r>
+      <w:proofErr w:type="spellEnd"/>
+      <w:r>
+        <w:t xml:space="preserve"> == </w:t>
+      </w:r>
+      <w:proofErr w:type="spellStart"/>
+      <w:r>
+        <w:t>ship_row</w:t>
+      </w:r>
+      <w:proofErr w:type="spellEnd"/>
+      <w:r>
+        <w:t xml:space="preserve"> and </w:t>
+      </w:r>
+      <w:proofErr w:type="spellStart"/>
+      <w:r>
+        <w:t>guess_col</w:t>
+      </w:r>
+      <w:proofErr w:type="spellEnd"/>
+      <w:r>
+        <w:t xml:space="preserve"> == </w:t>
+      </w:r>
+      <w:proofErr w:type="spellStart"/>
+      <w:r>
+        <w:t>ship_col</w:t>
+      </w:r>
+      <w:proofErr w:type="spellEnd"/>
+      <w:r>
+        <w:t>:</w:t>
+      </w:r>
+      <w:r>
+        <w:br/>
+        <w:t>        print "Congratulations! You sunk my battleship!"</w:t>
+      </w:r>
+      <w:r>
+        <w:br/>
+        <w:t>        </w:t>
+      </w:r>
+      <w:proofErr w:type="gramStart"/>
+      <w:r>
+        <w:t>break</w:t>
+      </w:r>
+      <w:proofErr w:type="gramEnd"/>
+      <w:r>
+        <w:br/>
+        <w:t>    else:</w:t>
+      </w:r>
+      <w:r>
+        <w:br/>
+        <w:t>        # If player is wrong on last turn</w:t>
+      </w:r>
+      <w:r>
+        <w:br/>
+        <w:t>        if turn == 3:</w:t>
+      </w:r>
+      <w:r>
+        <w:br/>
+        <w:t>            print "Game Over"</w:t>
+      </w:r>
+      <w:r>
+        <w:br/>
+        <w:t>        # If player guesses out of range</w:t>
+      </w:r>
+      <w:r>
+        <w:br/>
+        <w:t>        </w:t>
+      </w:r>
+      <w:proofErr w:type="spellStart"/>
+      <w:r>
+        <w:t>elif</w:t>
+      </w:r>
+      <w:proofErr w:type="spellEnd"/>
+      <w:r>
+        <w:t xml:space="preserve"> (</w:t>
+      </w:r>
+      <w:proofErr w:type="spellStart"/>
+      <w:r>
+        <w:t>guess_row</w:t>
+      </w:r>
+      <w:proofErr w:type="spellEnd"/>
+      <w:r>
+        <w:t xml:space="preserve"> &lt; 0 or </w:t>
+      </w:r>
+      <w:proofErr w:type="spellStart"/>
+      <w:r>
+        <w:t>guess_row</w:t>
+      </w:r>
+      <w:proofErr w:type="spellEnd"/>
+      <w:r>
+        <w:t xml:space="preserve"> &gt; 4) or (</w:t>
+      </w:r>
+      <w:proofErr w:type="spellStart"/>
+      <w:r>
+        <w:t>guess_col</w:t>
+      </w:r>
+      <w:proofErr w:type="spellEnd"/>
+      <w:r>
+        <w:t xml:space="preserve"> &lt; 0 or </w:t>
+      </w:r>
+      <w:proofErr w:type="spellStart"/>
+      <w:r>
+        <w:t>guess_col</w:t>
+      </w:r>
+      <w:proofErr w:type="spellEnd"/>
+      <w:r>
+        <w:t xml:space="preserve"> &gt; 4):</w:t>
+      </w:r>
+      <w:r>
+        <w:br/>
+        <w:t>            print "Oops, that's not even in the ocean."</w:t>
+      </w:r>
+      <w:r>
+        <w:br/>
+        <w:t>        # If player guesses that already</w:t>
+      </w:r>
+      <w:r>
+        <w:br/>
+      </w:r>
+      <w:proofErr w:type="gramStart"/>
+      <w:r>
+        <w:t>        </w:t>
+      </w:r>
+      <w:proofErr w:type="spellStart"/>
+      <w:r>
+        <w:t>elif</w:t>
+      </w:r>
+      <w:proofErr w:type="spellEnd"/>
+      <w:proofErr w:type="gramEnd"/>
+      <w:r>
+        <w:t>(board[</w:t>
+      </w:r>
+      <w:proofErr w:type="spellStart"/>
+      <w:r>
+        <w:t>guess_row</w:t>
+      </w:r>
+      <w:proofErr w:type="spellEnd"/>
+      <w:r>
+        <w:t>][</w:t>
+      </w:r>
+      <w:proofErr w:type="spellStart"/>
+      <w:r>
+        <w:t>guess_col</w:t>
+      </w:r>
+      <w:proofErr w:type="spellEnd"/>
+      <w:r>
+        <w:t>] == "X"):</w:t>
+      </w:r>
+      <w:r>
+        <w:br/>
+        <w:t>            print "You guessed that one already."</w:t>
+      </w:r>
+      <w:r>
+        <w:br/>
+      </w:r>
+      <w:r>
+        <w:lastRenderedPageBreak/>
+        <w:t>        </w:t>
+      </w:r>
+      <w:proofErr w:type="gramStart"/>
+      <w:r>
+        <w:t>else</w:t>
+      </w:r>
+      <w:proofErr w:type="gramEnd"/>
+      <w:r>
+        <w:t>:</w:t>
+      </w:r>
+      <w:r>
+        <w:br/>
+        <w:t>            print "You missed my battleship!"</w:t>
+      </w:r>
+      <w:r>
+        <w:br/>
+        <w:t>            </w:t>
+      </w:r>
+      <w:proofErr w:type="gramStart"/>
+      <w:r>
+        <w:t>board</w:t>
+      </w:r>
+      <w:proofErr w:type="gramEnd"/>
+      <w:r>
+        <w:t>[</w:t>
+      </w:r>
+      <w:proofErr w:type="spellStart"/>
+      <w:r>
+        <w:t>guess_row</w:t>
+      </w:r>
+      <w:proofErr w:type="spellEnd"/>
+      <w:r>
+        <w:t>][</w:t>
+      </w:r>
+      <w:proofErr w:type="spellStart"/>
+      <w:r>
+        <w:t>guess_col</w:t>
+      </w:r>
+      <w:proofErr w:type="spellEnd"/>
+      <w:r>
+        <w:t xml:space="preserve">] = "X" # Be careful about indentation here, kept running into </w:t>
+      </w:r>
+      <w:proofErr w:type="spellStart"/>
+      <w:r>
+        <w:t>IndexError</w:t>
+      </w:r>
+      <w:proofErr w:type="spellEnd"/>
+      <w:r>
+        <w:t>: list index out of range because I was missing an indent</w:t>
+      </w:r>
+      <w:r>
+        <w:br/>
+        <w:t> </w:t>
+      </w:r>
+      <w:r>
+        <w:br/>
+        <w:t>    print "Turn ", turn + 1</w:t>
+      </w:r>
+      <w:r>
+        <w:br/>
+        <w:t>    </w:t>
+      </w:r>
+      <w:proofErr w:type="spellStart"/>
+      <w:r>
+        <w:t>print_board</w:t>
+      </w:r>
+      <w:proofErr w:type="spellEnd"/>
+      <w:r>
+        <w:t xml:space="preserve">(board) </w:t>
+      </w:r>
+    </w:p>
+    <w:p>
+      <w:pPr>
+        <w:pStyle w:val="Heading2"/>
+      </w:pPr>
+      <w:r>
+        <w:br/>
+      </w:r>
+      <w:r>
+        <w:br/>
+      </w:r>
     </w:p>
     <w:p/>
     <w:sectPr>

</xml_diff>

<commit_message>
More notes on loops
</commit_message>
<xml_diff>
--- a/Python Track - Codecademy notes.docx
+++ b/Python Track - Codecademy notes.docx
@@ -248,624 +248,649 @@
       <w:pPr>
         <w:pStyle w:val="Heading2"/>
       </w:pPr>
+      <w:r>
+        <w:rPr>
+          <w:u w:val="single"/>
+        </w:rPr>
+        <w:t>Battleship</w:t>
+      </w:r>
+    </w:p>
+    <w:p>
+      <w:r>
+        <w:br/>
+      </w:r>
+      <w:proofErr w:type="gramStart"/>
+      <w:r>
+        <w:rPr>
+          <w:b/>
+        </w:rPr>
+        <w:t>randint</w:t>
+      </w:r>
+      <w:proofErr w:type="gramEnd"/>
+      <w:r>
+        <w:rPr>
+          <w:b/>
+        </w:rPr>
+        <w:t>(low, high)</w:t>
+      </w:r>
+      <w:r>
+        <w:t xml:space="preserve"> function from the random module can be imported to generate random numbers given an inclusive range.</w:t>
+      </w:r>
+      <w:r>
+        <w:br/>
+        <w:t> </w:t>
+      </w:r>
+    </w:p>
+    <w:p>
+      <w:pPr>
+        <w:pStyle w:val="code"/>
+      </w:pPr>
+      <w:proofErr w:type="gramStart"/>
+      <w:r>
+        <w:lastRenderedPageBreak/>
+        <w:t>from</w:t>
+      </w:r>
+      <w:proofErr w:type="gramEnd"/>
+      <w:r>
+        <w:t xml:space="preserve"> random import randint</w:t>
+      </w:r>
+      <w:r>
+        <w:br/>
+        <w:t> </w:t>
+      </w:r>
+      <w:r>
+        <w:br/>
+        <w:t>board = []</w:t>
+      </w:r>
+      <w:r>
+        <w:br/>
+        <w:t> </w:t>
+      </w:r>
+      <w:r>
+        <w:br/>
+        <w:t>for x in range(5):</w:t>
+      </w:r>
+      <w:r>
+        <w:br/>
+        <w:t>    board.append(["O"] * 5)</w:t>
+      </w:r>
+      <w:r>
+        <w:br/>
+        <w:t> </w:t>
+      </w:r>
+      <w:r>
+        <w:br/>
+        <w:t>def print_board(board):</w:t>
+      </w:r>
+      <w:r>
+        <w:br/>
+        <w:t>    for row in board:</w:t>
+      </w:r>
+      <w:r>
+        <w:br/>
+        <w:t>        print " ".join(row)</w:t>
+      </w:r>
+      <w:r>
+        <w:br/>
+        <w:t> </w:t>
+      </w:r>
+      <w:r>
+        <w:br/>
+        <w:t>print "Let's play Battleship!"</w:t>
+      </w:r>
+      <w:r>
+        <w:br/>
+      </w:r>
+      <w:proofErr w:type="gramStart"/>
+      <w:r>
+        <w:t>print</w:t>
+      </w:r>
+      <w:proofErr w:type="gramEnd"/>
+      <w:r>
+        <w:t>_board(board)</w:t>
+      </w:r>
+      <w:r>
+        <w:br/>
+        <w:t> </w:t>
+      </w:r>
+      <w:r>
+        <w:br/>
+        <w:t>def random_row(board):</w:t>
+      </w:r>
+      <w:r>
+        <w:br/>
+        <w:t>    return randint(0, len(board) - 1)</w:t>
+      </w:r>
+      <w:r>
+        <w:br/>
+        <w:t> </w:t>
+      </w:r>
+      <w:r>
+        <w:br/>
+        <w:t>def random_col(board):</w:t>
+      </w:r>
+      <w:r>
+        <w:br/>
+        <w:t>    return randint(0, len(board[0]) - 1)</w:t>
+      </w:r>
+      <w:r>
+        <w:br/>
+        <w:t> </w:t>
+      </w:r>
+      <w:r>
+        <w:br/>
+        <w:t>ship_row = random_row(board)</w:t>
+      </w:r>
+      <w:r>
+        <w:br/>
+        <w:t>ship_col = random_col(board)</w:t>
+      </w:r>
+      <w:r>
+        <w:br/>
+        <w:t># Only for debugging purposes:</w:t>
+      </w:r>
+      <w:r>
+        <w:br/>
+        <w:t># print ship_row</w:t>
+      </w:r>
+      <w:r>
+        <w:br/>
+        <w:t># print ship_col</w:t>
+      </w:r>
+      <w:r>
+        <w:br/>
+        <w:t> </w:t>
+      </w:r>
+      <w:r>
+        <w:br/>
+        <w:t># Everything from here on should go in your for loop!</w:t>
+      </w:r>
+      <w:r>
+        <w:br/>
+        <w:t># Be sure to indent four spaces!</w:t>
+      </w:r>
+      <w:r>
+        <w:br/>
+      </w:r>
+      <w:proofErr w:type="gramStart"/>
+      <w:r>
+        <w:t>for</w:t>
+      </w:r>
+      <w:proofErr w:type="gramEnd"/>
+      <w:r>
+        <w:t xml:space="preserve"> turn in range(4):</w:t>
+      </w:r>
+      <w:r>
+        <w:br/>
+        <w:t> </w:t>
+      </w:r>
+      <w:r>
+        <w:br/>
+        <w:t>    guess_row = int(raw_input("Guess Row:"))</w:t>
+      </w:r>
+      <w:r>
+        <w:br/>
+        <w:t>    guess_col = int(raw_input("Guess Col:"))</w:t>
+      </w:r>
+      <w:r>
+        <w:br/>
+        <w:t>    # If player guesses the right location</w:t>
+      </w:r>
+      <w:r>
+        <w:br/>
+        <w:t>    if guess_row == ship_row and guess_col == ship_col:</w:t>
+      </w:r>
+      <w:r>
+        <w:br/>
+        <w:t>        print "Congratulations! You sunk my battleship!"</w:t>
+      </w:r>
+      <w:r>
+        <w:br/>
+        <w:t>        </w:t>
+      </w:r>
+      <w:proofErr w:type="gramStart"/>
+      <w:r>
+        <w:t>break</w:t>
+      </w:r>
+      <w:proofErr w:type="gramEnd"/>
+      <w:r>
+        <w:br/>
+        <w:t>    else:</w:t>
+      </w:r>
+      <w:r>
+        <w:br/>
+        <w:t>        # If player is wrong on last turn</w:t>
+      </w:r>
+      <w:r>
+        <w:br/>
+        <w:t>        if turn == 3:</w:t>
+      </w:r>
+      <w:r>
+        <w:br/>
+        <w:t>            print "Game Over"</w:t>
+      </w:r>
+      <w:r>
+        <w:br/>
+        <w:t>        # If player guesses out of range</w:t>
+      </w:r>
+      <w:r>
+        <w:br/>
+        <w:t>        elif (guess_row &lt; 0 or guess_row &gt; 4) or (guess_col &lt; 0 or guess_col &gt; 4):</w:t>
+      </w:r>
+      <w:r>
+        <w:br/>
+        <w:t>            print "Oops, that's not even in the ocean."</w:t>
+      </w:r>
+      <w:r>
+        <w:br/>
+        <w:t>        # If player guesses that already</w:t>
+      </w:r>
+      <w:r>
+        <w:br/>
+      </w:r>
+      <w:proofErr w:type="gramStart"/>
+      <w:r>
+        <w:t>        elif</w:t>
+      </w:r>
+      <w:proofErr w:type="gramEnd"/>
+      <w:r>
+        <w:t>(board[guess_row][guess_col] == "X"):</w:t>
+      </w:r>
+      <w:r>
+        <w:br/>
+        <w:t>            print "You guessed that one already."</w:t>
+      </w:r>
+      <w:r>
+        <w:br/>
+      </w:r>
+      <w:r>
+        <w:lastRenderedPageBreak/>
+        <w:t>        </w:t>
+      </w:r>
+      <w:proofErr w:type="gramStart"/>
+      <w:r>
+        <w:t>else</w:t>
+      </w:r>
+      <w:proofErr w:type="gramEnd"/>
+      <w:r>
+        <w:t>:</w:t>
+      </w:r>
+      <w:r>
+        <w:br/>
+        <w:t>            print "You missed my battleship!"</w:t>
+      </w:r>
+      <w:r>
+        <w:br/>
+        <w:t>            </w:t>
+      </w:r>
+      <w:proofErr w:type="gramStart"/>
+      <w:r>
+        <w:t>board</w:t>
+      </w:r>
+      <w:proofErr w:type="gramEnd"/>
+      <w:r>
+        <w:t>[guess_row][guess_col] = "X" # Be careful about indentation here, kept running into IndexError: list index out of range because I was missing an indent</w:t>
+      </w:r>
+      <w:r>
+        <w:br/>
+        <w:t> </w:t>
+      </w:r>
+      <w:r>
+        <w:br/>
+        <w:t>    print "Turn ", turn + 1</w:t>
+      </w:r>
+      <w:r>
+        <w:br/>
+        <w:t xml:space="preserve">    print_board(board) </w:t>
+      </w:r>
+    </w:p>
+    <w:p>
+      <w:pPr>
+        <w:pStyle w:val="Heading2"/>
+      </w:pPr>
+      <w:r>
+        <w:rPr>
+          <w:u w:val="single"/>
+        </w:rPr>
+        <w:t>Loops</w:t>
+      </w:r>
+    </w:p>
+    <w:p>
+      <w:r>
+        <w:br/>
+      </w:r>
+      <w:proofErr w:type="gramStart"/>
+      <w:r>
+        <w:rPr>
+          <w:b/>
+        </w:rPr>
+        <w:t>while</w:t>
+      </w:r>
+      <w:proofErr w:type="gramEnd"/>
+      <w:r>
+        <w:t xml:space="preserve"> loop continues to execute while a condition is true instead of if it is true</w:t>
+      </w:r>
+      <w:r>
+        <w:br/>
+        <w:t>be careful - make sure the while condition can be reached, otherwise your loop could go on forever and become an infinite loop i.e. a loop which never exits, which could crash your computer / browser!</w:t>
+      </w:r>
+      <w:r>
+        <w:br/>
+      </w:r>
+      <w:proofErr w:type="gramStart"/>
+      <w:r>
+        <w:rPr>
+          <w:b/>
+        </w:rPr>
+        <w:t>break</w:t>
+      </w:r>
+      <w:proofErr w:type="gramEnd"/>
+      <w:r>
+        <w:rPr>
+          <w:b/>
+        </w:rPr>
+        <w:t xml:space="preserve"> </w:t>
+      </w:r>
+      <w:r>
+        <w:t>means "exit the current loop," prior to it you can write define the stopping condition using an if statement</w:t>
+      </w:r>
+      <w:r>
+        <w:br/>
+      </w:r>
+      <w:r>
+        <w:rPr>
+          <w:b/>
+        </w:rPr>
+        <w:t>while/else</w:t>
+      </w:r>
+      <w:r>
+        <w:t xml:space="preserve"> the else block will execute when the loop condition is evaluated to False, unless the loop exits as a result of a break</w:t>
+      </w:r>
+      <w:r>
+        <w:br/>
+        <w:t xml:space="preserve">for i in range(10): This kind of loop is useful when you want to do something a certain number of times (not inclusive thoguh, this example goes from 0-9) </w:t>
+      </w:r>
+    </w:p>
+    <w:p>
+      <w:r>
+        <w:br/>
+      </w:r>
+      <w:proofErr w:type="gramStart"/>
+      <w:r>
+        <w:rPr>
+          <w:b/>
+        </w:rPr>
+        <w:t>for</w:t>
+      </w:r>
+      <w:proofErr w:type="gramEnd"/>
+      <w:r>
+        <w:rPr>
+          <w:b/>
+        </w:rPr>
+        <w:t xml:space="preserve"> c in thing:</w:t>
+      </w:r>
+      <w:r>
+        <w:t xml:space="preserve"> Using a for loop, you can loop through each individual character in a string, which is useful for string manipulation</w:t>
+      </w:r>
+      <w:r>
+        <w:br/>
+      </w:r>
+      <w:r>
+        <w:rPr>
+          <w:b/>
+        </w:rPr>
+        <w:t>,</w:t>
+      </w:r>
+      <w:r>
+        <w:t xml:space="preserve"> keeps print statement in the same line, similar to concatenation using + except it adds a space</w:t>
+      </w:r>
+      <w:r>
+        <w:br/>
+      </w:r>
+      <w:r>
+        <w:rPr>
+          <w:b/>
+        </w:rPr>
+        <w:t xml:space="preserve">for animals in zoo: </w:t>
+      </w:r>
+      <w:r>
+        <w:t>Perhaps the most useful (and most common) use of for loops is to go through a list.</w:t>
+      </w:r>
+      <w:r>
+        <w:br/>
+      </w:r>
+      <w:proofErr w:type="gramStart"/>
+      <w:r>
+        <w:rPr>
+          <w:b/>
+        </w:rPr>
+        <w:t>for</w:t>
+      </w:r>
+      <w:proofErr w:type="gramEnd"/>
+      <w:r>
+        <w:rPr>
+          <w:b/>
+        </w:rPr>
+        <w:t xml:space="preserve"> key in d:</w:t>
+      </w:r>
+      <w:r>
+        <w:t xml:space="preserve"> Using a for loop, you can also loop through a dictionary to get the keys and or the values</w:t>
+      </w:r>
+      <w:r>
+        <w:br/>
+      </w:r>
+      <w:r>
+        <w:rPr>
+          <w:b/>
+        </w:rPr>
+        <w:t xml:space="preserve"> print key, d[key] </w:t>
+      </w:r>
+      <w:r>
+        <w:t>In this example, key is the key and d[key] is the associated value</w:t>
+      </w:r>
+    </w:p>
+    <w:p/>
+    <w:p>
+      <w:proofErr w:type="gramStart"/>
+      <w:r>
+        <w:rPr>
+          <w:b/>
+        </w:rPr>
+        <w:t>enumerate</w:t>
+      </w:r>
+      <w:proofErr w:type="gramEnd"/>
+      <w:r>
+        <w:rPr>
+          <w:b/>
+        </w:rPr>
+        <w:t xml:space="preserve">(sequence, start=0) </w:t>
+      </w:r>
+      <w:r>
+        <w:t>Built-in enumerate function supplies a corresponding index to each list element</w:t>
+      </w:r>
+      <w:r>
+        <w:br/>
+      </w:r>
+      <w:r>
+        <w:rPr>
+          <w:b/>
+        </w:rPr>
+        <w:t xml:space="preserve">for index, season in enumerate(seasons): </w:t>
+      </w:r>
+      <w:r>
+        <w:t>During the loop, index increases as item moves to next in sequence</w:t>
+      </w:r>
+      <w:r>
+        <w:br/>
+      </w:r>
+      <w:r>
+        <w:rPr>
+          <w:b/>
+        </w:rPr>
+        <w:t xml:space="preserve"> print index+1, season </w:t>
+      </w:r>
+      <w:r>
+        <w:t xml:space="preserve">Index usually starts at 0. </w:t>
+      </w:r>
+      <w:r>
+        <w:br/>
+      </w:r>
+      <w:proofErr w:type="gramStart"/>
+      <w:r>
+        <w:rPr>
+          <w:b/>
+        </w:rPr>
+        <w:t>list</w:t>
+      </w:r>
+      <w:proofErr w:type="gramEnd"/>
+      <w:r>
+        <w:rPr>
+          <w:b/>
+        </w:rPr>
+        <w:t xml:space="preserve">(enumerate(seasons, start=1)) </w:t>
+      </w:r>
+      <w:r>
+        <w:t>Output: [(1, 'Spring'), (2, 'Summer'), (3, 'Fall'), (4, 'Winter')]</w:t>
+      </w:r>
+    </w:p>
+    <w:p/>
+    <w:p>
+      <w:r>
+        <w:t>Equivalent to:</w:t>
+      </w:r>
+    </w:p>
+    <w:p>
+      <w:pPr>
+        <w:pStyle w:val="code"/>
+      </w:pPr>
+      <w:proofErr w:type="gramStart"/>
+      <w:r>
+        <w:t>def</w:t>
+      </w:r>
+      <w:proofErr w:type="gramEnd"/>
+      <w:r>
+        <w:t xml:space="preserve"> enumerate(sequence, start=0):</w:t>
+      </w:r>
+      <w:r>
+        <w:br/>
+        <w:t>    n = start for elem in sequence:</w:t>
+      </w:r>
+      <w:r>
+        <w:br/>
+        <w:t>        yield n, elem</w:t>
+      </w:r>
+      <w:r>
+        <w:br/>
+        <w:t>        n += 1</w:t>
+      </w:r>
+    </w:p>
+    <w:p/>
+    <w:p>
+      <w:proofErr w:type="gramStart"/>
+      <w:r>
+        <w:rPr>
+          <w:b/>
+        </w:rPr>
+        <w:t>zip</w:t>
+      </w:r>
+      <w:proofErr w:type="gramEnd"/>
+      <w:r>
+        <w:t xml:space="preserve"> will create pairs of elements when passed two (or more) lists and will stop at the end of the shorter list</w:t>
+      </w:r>
+      <w:r>
+        <w:br/>
+      </w:r>
+      <w:r>
+        <w:rPr>
+          <w:b/>
+        </w:rPr>
+        <w:t>print zip(list_a, list_b)</w:t>
+      </w:r>
+      <w:r>
+        <w:t xml:space="preserve"> Output: [(3, 2), (9, 4), (17, 8), (15, 10), (19, 30)]</w:t>
+      </w:r>
+      <w:r>
+        <w:br/>
+      </w:r>
+      <w:r>
+        <w:rPr>
+          <w:b/>
+        </w:rPr>
+        <w:t>for a, b in zip(list_a, list_b):</w:t>
+      </w:r>
+      <w:r>
+        <w:t xml:space="preserve"> iterates over two lists at once</w:t>
+      </w:r>
+      <w:r>
+        <w:br/>
+      </w:r>
+      <w:r>
+        <w:rPr>
+          <w:b/>
+        </w:rPr>
+        <w:t>for/else</w:t>
+      </w:r>
+      <w:r>
+        <w:t xml:space="preserve"> the else statement is executed after the for, but only if the for ends normally—that is, not with a break</w:t>
+      </w:r>
+    </w:p>
+    <w:p/>
+    <w:p>
+      <w:r>
+        <w:t>Example:</w:t>
+      </w:r>
+    </w:p>
+    <w:p>
+      <w:pPr>
+        <w:pStyle w:val="code"/>
+      </w:pPr>
+      <w:proofErr w:type="gramStart"/>
+      <w:r>
+        <w:t>for</w:t>
+      </w:r>
+      <w:proofErr w:type="gramEnd"/>
+      <w:r>
+        <w:t xml:space="preserve"> f in fruits:</w:t>
+      </w:r>
+      <w:r>
+        <w:br/>
+        <w:t>    if f == 'tomato':</w:t>
+      </w:r>
+      <w:r>
+        <w:br/>
+        <w:t>        print 'A tomato is not a fruit!' # (It actually is.)</w:t>
+      </w:r>
+      <w:r>
+        <w:br/>
+        <w:t xml:space="preserve">        # </w:t>
+      </w:r>
+      <w:proofErr w:type="gramStart"/>
+      <w:r>
+        <w:t>break</w:t>
+      </w:r>
+      <w:proofErr w:type="gramEnd"/>
+      <w:r>
+        <w:t xml:space="preserve"> here would make the else not run</w:t>
+      </w:r>
+      <w:r>
+        <w:br/>
+        <w:t>    print 'A', f</w:t>
+      </w:r>
+      <w:r>
+        <w:br/>
+        <w:t>    else:</w:t>
+      </w:r>
+      <w:r>
+        <w:br/>
+        <w:t>        print 'A fine selection of fruits!'</w:t>
+      </w:r>
+    </w:p>
+    <w:p>
+      <w:pPr>
+        <w:pStyle w:val="Heading2"/>
+      </w:pPr>
       <w:bookmarkStart w:id="0" w:name="_GoBack"/>
       <w:bookmarkEnd w:id="0"/>
-      <w:r>
-        <w:rPr>
-          <w:u w:val="single"/>
-        </w:rPr>
-        <w:t>Battleship</w:t>
-      </w:r>
-    </w:p>
-    <w:p>
-      <w:r>
-        <w:br/>
-      </w:r>
-      <w:proofErr w:type="spellStart"/>
-      <w:proofErr w:type="gramStart"/>
-      <w:r>
-        <w:rPr>
-          <w:b/>
-        </w:rPr>
-        <w:t>randint</w:t>
-      </w:r>
-      <w:proofErr w:type="spellEnd"/>
-      <w:proofErr w:type="gramEnd"/>
-      <w:r>
-        <w:rPr>
-          <w:b/>
-        </w:rPr>
-        <w:t>(low, high)</w:t>
-      </w:r>
-      <w:r>
-        <w:t xml:space="preserve"> function from the random module can be imported to generate random numbers given an inclusive range.</w:t>
-      </w:r>
-      <w:r>
-        <w:br/>
-        <w:t> </w:t>
-      </w:r>
-    </w:p>
-    <w:p>
-      <w:pPr>
-        <w:pStyle w:val="code"/>
-      </w:pPr>
-      <w:proofErr w:type="gramStart"/>
-      <w:r>
-        <w:lastRenderedPageBreak/>
-        <w:t>from</w:t>
-      </w:r>
-      <w:proofErr w:type="gramEnd"/>
-      <w:r>
-        <w:t xml:space="preserve"> random import </w:t>
-      </w:r>
-      <w:proofErr w:type="spellStart"/>
-      <w:r>
-        <w:t>randint</w:t>
-      </w:r>
-      <w:proofErr w:type="spellEnd"/>
-      <w:r>
-        <w:br/>
-        <w:t> </w:t>
-      </w:r>
-      <w:r>
-        <w:br/>
-        <w:t>board = []</w:t>
-      </w:r>
-      <w:r>
-        <w:br/>
-        <w:t> </w:t>
-      </w:r>
-      <w:r>
-        <w:br/>
-        <w:t>for x in range(5):</w:t>
-      </w:r>
-      <w:r>
-        <w:br/>
-        <w:t>    </w:t>
-      </w:r>
-      <w:proofErr w:type="spellStart"/>
-      <w:r>
-        <w:t>board.append</w:t>
-      </w:r>
-      <w:proofErr w:type="spellEnd"/>
-      <w:r>
-        <w:t>(["O"] * 5)</w:t>
-      </w:r>
-      <w:r>
-        <w:br/>
-        <w:t> </w:t>
-      </w:r>
-      <w:r>
-        <w:br/>
-      </w:r>
-      <w:proofErr w:type="spellStart"/>
-      <w:r>
-        <w:t>def</w:t>
-      </w:r>
-      <w:proofErr w:type="spellEnd"/>
-      <w:r>
-        <w:t xml:space="preserve"> </w:t>
-      </w:r>
-      <w:proofErr w:type="spellStart"/>
-      <w:r>
-        <w:t>print_board</w:t>
-      </w:r>
-      <w:proofErr w:type="spellEnd"/>
-      <w:r>
-        <w:t>(board):</w:t>
-      </w:r>
-      <w:r>
-        <w:br/>
-        <w:t>    for row in board:</w:t>
-      </w:r>
-      <w:r>
-        <w:br/>
-        <w:t>        print " ".join(row)</w:t>
-      </w:r>
-      <w:r>
-        <w:br/>
-        <w:t> </w:t>
-      </w:r>
-      <w:r>
-        <w:br/>
-        <w:t>print "Let's play Battleship!"</w:t>
-      </w:r>
-      <w:r>
-        <w:br/>
-      </w:r>
-      <w:proofErr w:type="spellStart"/>
-      <w:proofErr w:type="gramStart"/>
-      <w:r>
-        <w:t>print</w:t>
-      </w:r>
-      <w:proofErr w:type="gramEnd"/>
-      <w:r>
-        <w:t>_board</w:t>
-      </w:r>
-      <w:proofErr w:type="spellEnd"/>
-      <w:r>
-        <w:t>(board)</w:t>
-      </w:r>
-      <w:r>
-        <w:br/>
-        <w:t> </w:t>
-      </w:r>
-      <w:r>
-        <w:br/>
-      </w:r>
-      <w:proofErr w:type="spellStart"/>
-      <w:r>
-        <w:t>def</w:t>
-      </w:r>
-      <w:proofErr w:type="spellEnd"/>
-      <w:r>
-        <w:t xml:space="preserve"> </w:t>
-      </w:r>
-      <w:proofErr w:type="spellStart"/>
-      <w:r>
-        <w:t>random_row</w:t>
-      </w:r>
-      <w:proofErr w:type="spellEnd"/>
-      <w:r>
-        <w:t>(board):</w:t>
-      </w:r>
-      <w:r>
-        <w:br/>
-        <w:t xml:space="preserve">    return </w:t>
-      </w:r>
-      <w:proofErr w:type="spellStart"/>
-      <w:r>
-        <w:t>randint</w:t>
-      </w:r>
-      <w:proofErr w:type="spellEnd"/>
-      <w:r>
-        <w:t xml:space="preserve">(0, </w:t>
-      </w:r>
-      <w:proofErr w:type="spellStart"/>
-      <w:r>
-        <w:t>len</w:t>
-      </w:r>
-      <w:proofErr w:type="spellEnd"/>
-      <w:r>
-        <w:t>(board) - 1)</w:t>
-      </w:r>
-      <w:r>
-        <w:br/>
-        <w:t> </w:t>
-      </w:r>
-      <w:r>
-        <w:br/>
-      </w:r>
-      <w:proofErr w:type="spellStart"/>
-      <w:r>
-        <w:t>def</w:t>
-      </w:r>
-      <w:proofErr w:type="spellEnd"/>
-      <w:r>
-        <w:t xml:space="preserve"> </w:t>
-      </w:r>
-      <w:proofErr w:type="spellStart"/>
-      <w:r>
-        <w:t>random_col</w:t>
-      </w:r>
-      <w:proofErr w:type="spellEnd"/>
-      <w:r>
-        <w:t>(board):</w:t>
-      </w:r>
-      <w:r>
-        <w:br/>
-        <w:t xml:space="preserve">    return </w:t>
-      </w:r>
-      <w:proofErr w:type="spellStart"/>
-      <w:r>
-        <w:t>randint</w:t>
-      </w:r>
-      <w:proofErr w:type="spellEnd"/>
-      <w:r>
-        <w:t xml:space="preserve">(0, </w:t>
-      </w:r>
-      <w:proofErr w:type="spellStart"/>
-      <w:r>
-        <w:t>len</w:t>
-      </w:r>
-      <w:proofErr w:type="spellEnd"/>
-      <w:r>
-        <w:t>(board[0]) - 1)</w:t>
-      </w:r>
-      <w:r>
-        <w:br/>
-        <w:t> </w:t>
-      </w:r>
-      <w:r>
-        <w:br/>
-      </w:r>
-      <w:proofErr w:type="spellStart"/>
-      <w:r>
-        <w:t>ship_row</w:t>
-      </w:r>
-      <w:proofErr w:type="spellEnd"/>
-      <w:r>
-        <w:t xml:space="preserve"> = </w:t>
-      </w:r>
-      <w:proofErr w:type="spellStart"/>
-      <w:r>
-        <w:t>random_row</w:t>
-      </w:r>
-      <w:proofErr w:type="spellEnd"/>
-      <w:r>
-        <w:t>(board)</w:t>
-      </w:r>
-      <w:r>
-        <w:br/>
-      </w:r>
-      <w:proofErr w:type="spellStart"/>
-      <w:r>
-        <w:t>ship_col</w:t>
-      </w:r>
-      <w:proofErr w:type="spellEnd"/>
-      <w:r>
-        <w:t xml:space="preserve"> = </w:t>
-      </w:r>
-      <w:proofErr w:type="spellStart"/>
-      <w:r>
-        <w:t>random_col</w:t>
-      </w:r>
-      <w:proofErr w:type="spellEnd"/>
-      <w:r>
-        <w:t>(board)</w:t>
-      </w:r>
-      <w:r>
-        <w:br/>
-        <w:t># Only for debugging purposes:</w:t>
-      </w:r>
-      <w:r>
-        <w:br/>
-        <w:t xml:space="preserve"># print </w:t>
-      </w:r>
-      <w:proofErr w:type="spellStart"/>
-      <w:r>
-        <w:t>ship_row</w:t>
-      </w:r>
-      <w:proofErr w:type="spellEnd"/>
-      <w:r>
-        <w:br/>
-        <w:t xml:space="preserve"># print </w:t>
-      </w:r>
-      <w:proofErr w:type="spellStart"/>
-      <w:r>
-        <w:t>ship_col</w:t>
-      </w:r>
-      <w:proofErr w:type="spellEnd"/>
-      <w:r>
-        <w:br/>
-        <w:t> </w:t>
-      </w:r>
-      <w:r>
-        <w:br/>
-        <w:t># Everything from here on should go in your for loop!</w:t>
-      </w:r>
-      <w:r>
-        <w:br/>
-        <w:t># Be sure to indent four spaces!</w:t>
-      </w:r>
-      <w:r>
-        <w:br/>
-      </w:r>
-      <w:proofErr w:type="gramStart"/>
-      <w:r>
-        <w:t>for</w:t>
-      </w:r>
-      <w:proofErr w:type="gramEnd"/>
-      <w:r>
-        <w:t xml:space="preserve"> turn in range(4):</w:t>
-      </w:r>
-      <w:r>
-        <w:br/>
-        <w:t> </w:t>
-      </w:r>
-      <w:r>
-        <w:br/>
-        <w:t>    </w:t>
-      </w:r>
-      <w:proofErr w:type="spellStart"/>
-      <w:r>
-        <w:t>guess_row</w:t>
-      </w:r>
-      <w:proofErr w:type="spellEnd"/>
-      <w:r>
-        <w:t xml:space="preserve"> = </w:t>
-      </w:r>
-      <w:proofErr w:type="spellStart"/>
-      <w:r>
-        <w:t>int</w:t>
-      </w:r>
-      <w:proofErr w:type="spellEnd"/>
-      <w:r>
-        <w:t>(</w:t>
-      </w:r>
-      <w:proofErr w:type="spellStart"/>
-      <w:r>
-        <w:t>raw_input</w:t>
-      </w:r>
-      <w:proofErr w:type="spellEnd"/>
-      <w:r>
-        <w:t>("Guess Row:"))</w:t>
-      </w:r>
-      <w:r>
-        <w:br/>
-        <w:t>    </w:t>
-      </w:r>
-      <w:proofErr w:type="spellStart"/>
-      <w:r>
-        <w:t>guess_col</w:t>
-      </w:r>
-      <w:proofErr w:type="spellEnd"/>
-      <w:r>
-        <w:t xml:space="preserve"> = </w:t>
-      </w:r>
-      <w:proofErr w:type="spellStart"/>
-      <w:r>
-        <w:t>int</w:t>
-      </w:r>
-      <w:proofErr w:type="spellEnd"/>
-      <w:r>
-        <w:t>(</w:t>
-      </w:r>
-      <w:proofErr w:type="spellStart"/>
-      <w:r>
-        <w:t>raw_input</w:t>
-      </w:r>
-      <w:proofErr w:type="spellEnd"/>
-      <w:r>
-        <w:t>("Guess Col:"))</w:t>
-      </w:r>
-      <w:r>
-        <w:br/>
-        <w:t>    # If player guesses the right location</w:t>
-      </w:r>
-      <w:r>
-        <w:br/>
-        <w:t xml:space="preserve">    if </w:t>
-      </w:r>
-      <w:proofErr w:type="spellStart"/>
-      <w:r>
-        <w:t>guess_row</w:t>
-      </w:r>
-      <w:proofErr w:type="spellEnd"/>
-      <w:r>
-        <w:t xml:space="preserve"> == </w:t>
-      </w:r>
-      <w:proofErr w:type="spellStart"/>
-      <w:r>
-        <w:t>ship_row</w:t>
-      </w:r>
-      <w:proofErr w:type="spellEnd"/>
-      <w:r>
-        <w:t xml:space="preserve"> and </w:t>
-      </w:r>
-      <w:proofErr w:type="spellStart"/>
-      <w:r>
-        <w:t>guess_col</w:t>
-      </w:r>
-      <w:proofErr w:type="spellEnd"/>
-      <w:r>
-        <w:t xml:space="preserve"> == </w:t>
-      </w:r>
-      <w:proofErr w:type="spellStart"/>
-      <w:r>
-        <w:t>ship_col</w:t>
-      </w:r>
-      <w:proofErr w:type="spellEnd"/>
-      <w:r>
-        <w:t>:</w:t>
-      </w:r>
-      <w:r>
-        <w:br/>
-        <w:t>        print "Congratulations! You sunk my battleship!"</w:t>
-      </w:r>
-      <w:r>
-        <w:br/>
-        <w:t>        </w:t>
-      </w:r>
-      <w:proofErr w:type="gramStart"/>
-      <w:r>
-        <w:t>break</w:t>
-      </w:r>
-      <w:proofErr w:type="gramEnd"/>
-      <w:r>
-        <w:br/>
-        <w:t>    else:</w:t>
-      </w:r>
-      <w:r>
-        <w:br/>
-        <w:t>        # If player is wrong on last turn</w:t>
-      </w:r>
-      <w:r>
-        <w:br/>
-        <w:t>        if turn == 3:</w:t>
-      </w:r>
-      <w:r>
-        <w:br/>
-        <w:t>            print "Game Over"</w:t>
-      </w:r>
-      <w:r>
-        <w:br/>
-        <w:t>        # If player guesses out of range</w:t>
-      </w:r>
-      <w:r>
-        <w:br/>
-        <w:t>        </w:t>
-      </w:r>
-      <w:proofErr w:type="spellStart"/>
-      <w:r>
-        <w:t>elif</w:t>
-      </w:r>
-      <w:proofErr w:type="spellEnd"/>
-      <w:r>
-        <w:t xml:space="preserve"> (</w:t>
-      </w:r>
-      <w:proofErr w:type="spellStart"/>
-      <w:r>
-        <w:t>guess_row</w:t>
-      </w:r>
-      <w:proofErr w:type="spellEnd"/>
-      <w:r>
-        <w:t xml:space="preserve"> &lt; 0 or </w:t>
-      </w:r>
-      <w:proofErr w:type="spellStart"/>
-      <w:r>
-        <w:t>guess_row</w:t>
-      </w:r>
-      <w:proofErr w:type="spellEnd"/>
-      <w:r>
-        <w:t xml:space="preserve"> &gt; 4) or (</w:t>
-      </w:r>
-      <w:proofErr w:type="spellStart"/>
-      <w:r>
-        <w:t>guess_col</w:t>
-      </w:r>
-      <w:proofErr w:type="spellEnd"/>
-      <w:r>
-        <w:t xml:space="preserve"> &lt; 0 or </w:t>
-      </w:r>
-      <w:proofErr w:type="spellStart"/>
-      <w:r>
-        <w:t>guess_col</w:t>
-      </w:r>
-      <w:proofErr w:type="spellEnd"/>
-      <w:r>
-        <w:t xml:space="preserve"> &gt; 4):</w:t>
-      </w:r>
-      <w:r>
-        <w:br/>
-        <w:t>            print "Oops, that's not even in the ocean."</w:t>
-      </w:r>
-      <w:r>
-        <w:br/>
-        <w:t>        # If player guesses that already</w:t>
-      </w:r>
-      <w:r>
-        <w:br/>
-      </w:r>
-      <w:proofErr w:type="gramStart"/>
-      <w:r>
-        <w:t>        </w:t>
-      </w:r>
-      <w:proofErr w:type="spellStart"/>
-      <w:r>
-        <w:t>elif</w:t>
-      </w:r>
-      <w:proofErr w:type="spellEnd"/>
-      <w:proofErr w:type="gramEnd"/>
-      <w:r>
-        <w:t>(board[</w:t>
-      </w:r>
-      <w:proofErr w:type="spellStart"/>
-      <w:r>
-        <w:t>guess_row</w:t>
-      </w:r>
-      <w:proofErr w:type="spellEnd"/>
-      <w:r>
-        <w:t>][</w:t>
-      </w:r>
-      <w:proofErr w:type="spellStart"/>
-      <w:r>
-        <w:t>guess_col</w:t>
-      </w:r>
-      <w:proofErr w:type="spellEnd"/>
-      <w:r>
-        <w:t>] == "X"):</w:t>
-      </w:r>
-      <w:r>
-        <w:br/>
-        <w:t>            print "You guessed that one already."</w:t>
-      </w:r>
-      <w:r>
-        <w:br/>
-      </w:r>
-      <w:r>
-        <w:lastRenderedPageBreak/>
-        <w:t>        </w:t>
-      </w:r>
-      <w:proofErr w:type="gramStart"/>
-      <w:r>
-        <w:t>else</w:t>
-      </w:r>
-      <w:proofErr w:type="gramEnd"/>
-      <w:r>
-        <w:t>:</w:t>
-      </w:r>
-      <w:r>
-        <w:br/>
-        <w:t>            print "You missed my battleship!"</w:t>
-      </w:r>
-      <w:r>
-        <w:br/>
-        <w:t>            </w:t>
-      </w:r>
-      <w:proofErr w:type="gramStart"/>
-      <w:r>
-        <w:t>board</w:t>
-      </w:r>
-      <w:proofErr w:type="gramEnd"/>
-      <w:r>
-        <w:t>[</w:t>
-      </w:r>
-      <w:proofErr w:type="spellStart"/>
-      <w:r>
-        <w:t>guess_row</w:t>
-      </w:r>
-      <w:proofErr w:type="spellEnd"/>
-      <w:r>
-        <w:t>][</w:t>
-      </w:r>
-      <w:proofErr w:type="spellStart"/>
-      <w:r>
-        <w:t>guess_col</w:t>
-      </w:r>
-      <w:proofErr w:type="spellEnd"/>
-      <w:r>
-        <w:t xml:space="preserve">] = "X" # Be careful about indentation here, kept running into </w:t>
-      </w:r>
-      <w:proofErr w:type="spellStart"/>
-      <w:r>
-        <w:t>IndexError</w:t>
-      </w:r>
-      <w:proofErr w:type="spellEnd"/>
-      <w:r>
-        <w:t>: list index out of range because I was missing an indent</w:t>
-      </w:r>
-      <w:r>
-        <w:br/>
-        <w:t> </w:t>
-      </w:r>
-      <w:r>
-        <w:br/>
-        <w:t>    print "Turn ", turn + 1</w:t>
-      </w:r>
-      <w:r>
-        <w:br/>
-        <w:t>    </w:t>
-      </w:r>
-      <w:proofErr w:type="spellStart"/>
-      <w:r>
-        <w:t>print_board</w:t>
-      </w:r>
-      <w:proofErr w:type="spellEnd"/>
-      <w:r>
-        <w:t xml:space="preserve">(board) </w:t>
-      </w:r>
-    </w:p>
-    <w:p>
-      <w:pPr>
-        <w:pStyle w:val="Heading2"/>
-      </w:pPr>
-      <w:r>
-        <w:br/>
-      </w:r>
-      <w:r>
-        <w:br/>
-      </w:r>
     </w:p>
     <w:p/>
     <w:sectPr>

</xml_diff>

<commit_message>
Take notes on classes
</commit_message>
<xml_diff>
--- a/Python Track - Codecademy notes.docx
+++ b/Python Track - Codecademy notes.docx
@@ -194,13 +194,8 @@
       <w:pPr>
         <w:pStyle w:val="code"/>
       </w:pPr>
-      <w:proofErr w:type="gramStart"/>
-      <w:r>
-        <w:t>n</w:t>
-      </w:r>
-      <w:proofErr w:type="gramEnd"/>
-      <w:r>
-        <w:t xml:space="preserve"> = [[1, 2, 3], [4, 5, 6, 7, 8, 9]]</w:t>
+      <w:r>
+        <w:t>n = [[1, 2, 3], [4, 5, 6, 7, 8, 9]]</w:t>
       </w:r>
       <w:r>
         <w:br/>
@@ -259,19 +254,11 @@
       <w:r>
         <w:br/>
       </w:r>
-      <w:proofErr w:type="gramStart"/>
-      <w:r>
-        <w:rPr>
-          <w:b/>
-        </w:rPr>
-        <w:t>randint</w:t>
-      </w:r>
-      <w:proofErr w:type="gramEnd"/>
-      <w:r>
-        <w:rPr>
-          <w:b/>
-        </w:rPr>
-        <w:t>(low, high)</w:t>
+      <w:r>
+        <w:rPr>
+          <w:b/>
+        </w:rPr>
+        <w:t>randint(low, high)</w:t>
       </w:r>
       <w:r>
         <w:t xml:space="preserve"> function from the random module can be imported to generate random numbers given an inclusive range.</w:t>
@@ -285,14 +272,9 @@
       <w:pPr>
         <w:pStyle w:val="code"/>
       </w:pPr>
-      <w:proofErr w:type="gramStart"/>
       <w:r>
         <w:lastRenderedPageBreak/>
-        <w:t>from</w:t>
-      </w:r>
-      <w:proofErr w:type="gramEnd"/>
-      <w:r>
-        <w:t xml:space="preserve"> random import randint</w:t>
+        <w:t>from random import randint</w:t>
       </w:r>
       <w:r>
         <w:br/>
@@ -340,14 +322,7 @@
       </w:r>
       <w:r>
         <w:br/>
-      </w:r>
-      <w:proofErr w:type="gramStart"/>
-      <w:r>
-        <w:t>print</w:t>
-      </w:r>
-      <w:proofErr w:type="gramEnd"/>
-      <w:r>
-        <w:t>_board(board)</w:t>
+        <w:t>print_board(board)</w:t>
       </w:r>
       <w:r>
         <w:br/>
@@ -411,14 +386,7 @@
       </w:r>
       <w:r>
         <w:br/>
-      </w:r>
-      <w:proofErr w:type="gramStart"/>
-      <w:r>
-        <w:t>for</w:t>
-      </w:r>
-      <w:proofErr w:type="gramEnd"/>
-      <w:r>
-        <w:t xml:space="preserve"> turn in range(4):</w:t>
+        <w:t>for turn in range(4):</w:t>
       </w:r>
       <w:r>
         <w:br/>
@@ -446,13 +414,8 @@
       </w:r>
       <w:r>
         <w:br/>
-        <w:t>        </w:t>
-      </w:r>
-      <w:proofErr w:type="gramStart"/>
-      <w:r>
-        <w:t>break</w:t>
-      </w:r>
-      <w:proofErr w:type="gramEnd"/>
+        <w:t>        break</w:t>
+      </w:r>
       <w:r>
         <w:br/>
         <w:t>    else:</w:t>
@@ -487,14 +450,7 @@
       </w:r>
       <w:r>
         <w:br/>
-      </w:r>
-      <w:proofErr w:type="gramStart"/>
-      <w:r>
-        <w:t>        elif</w:t>
-      </w:r>
-      <w:proofErr w:type="gramEnd"/>
-      <w:r>
-        <w:t>(board[guess_row][guess_col] == "X"):</w:t>
+        <w:t>        elif(board[guess_row][guess_col] == "X"):</w:t>
       </w:r>
       <w:r>
         <w:br/>
@@ -505,386 +461,2002 @@
       </w:r>
       <w:r>
         <w:lastRenderedPageBreak/>
-        <w:t>        </w:t>
-      </w:r>
-      <w:proofErr w:type="gramStart"/>
-      <w:r>
-        <w:t>else</w:t>
-      </w:r>
-      <w:proofErr w:type="gramEnd"/>
+        <w:t>        else:</w:t>
+      </w:r>
+      <w:r>
+        <w:br/>
+        <w:t>            print "You missed my battleship!"</w:t>
+      </w:r>
+      <w:r>
+        <w:br/>
+        <w:t>            board[guess_row][guess_col] = "X" # Be careful about indentation here, kept running into IndexError: list index out of range because I was missing an indent</w:t>
+      </w:r>
+      <w:r>
+        <w:br/>
+        <w:t> </w:t>
+      </w:r>
+      <w:r>
+        <w:br/>
+        <w:t>    print "Turn ", turn + 1</w:t>
+      </w:r>
+      <w:r>
+        <w:br/>
+        <w:t xml:space="preserve">    print_board(board) </w:t>
+      </w:r>
+    </w:p>
+    <w:p>
+      <w:pPr>
+        <w:pStyle w:val="Heading2"/>
+      </w:pPr>
+      <w:r>
+        <w:rPr>
+          <w:u w:val="single"/>
+        </w:rPr>
+        <w:t>Loops</w:t>
+      </w:r>
+    </w:p>
+    <w:p>
+      <w:r>
+        <w:br/>
+      </w:r>
+      <w:r>
+        <w:rPr>
+          <w:b/>
+        </w:rPr>
+        <w:t>while</w:t>
+      </w:r>
+      <w:r>
+        <w:t xml:space="preserve"> loop continues to execute while a condition is true instead of if it is true</w:t>
+      </w:r>
+      <w:r>
+        <w:br/>
+        <w:t>be careful - make sure the while condition can be reached, otherwise your loop could go on forever and become an infinite loop i.e. a loop which never exits, which could crash your computer / browser!</w:t>
+      </w:r>
+      <w:r>
+        <w:br/>
+      </w:r>
+      <w:r>
+        <w:rPr>
+          <w:b/>
+        </w:rPr>
+        <w:t xml:space="preserve">break </w:t>
+      </w:r>
+      <w:r>
+        <w:t>means "exit the current loop," prior to it you can write define the stopping condition using an if statement</w:t>
+      </w:r>
+      <w:r>
+        <w:br/>
+      </w:r>
+      <w:r>
+        <w:rPr>
+          <w:b/>
+        </w:rPr>
+        <w:t>while/else</w:t>
+      </w:r>
+      <w:r>
+        <w:t xml:space="preserve"> the else block will execute when the loop condition is evaluated to False, unless the loop exits as a result of a break</w:t>
+      </w:r>
+      <w:r>
+        <w:br/>
+        <w:t xml:space="preserve">for i in range(10): This kind of loop is useful when you want to do something a certain number of times (not inclusive thoguh, this example goes from 0-9) </w:t>
+      </w:r>
+    </w:p>
+    <w:p>
+      <w:r>
+        <w:br/>
+      </w:r>
+      <w:r>
+        <w:rPr>
+          <w:b/>
+        </w:rPr>
+        <w:t>for c in thing:</w:t>
+      </w:r>
+      <w:r>
+        <w:t xml:space="preserve"> Using a for loop, you can loop through each individual character in a string, which is useful for string manipulation</w:t>
+      </w:r>
+      <w:r>
+        <w:br/>
+      </w:r>
+      <w:r>
+        <w:rPr>
+          <w:b/>
+        </w:rPr>
+        <w:t>,</w:t>
+      </w:r>
+      <w:r>
+        <w:t xml:space="preserve"> keeps print statement in the same line, similar to concatenation using + except it adds a space</w:t>
+      </w:r>
+      <w:r>
+        <w:br/>
+      </w:r>
+      <w:r>
+        <w:rPr>
+          <w:b/>
+        </w:rPr>
+        <w:t xml:space="preserve">for animals in zoo: </w:t>
+      </w:r>
+      <w:r>
+        <w:t>Perhaps the most useful (and most common) use of for loops is to go through a list.</w:t>
+      </w:r>
+      <w:r>
+        <w:br/>
+      </w:r>
+      <w:r>
+        <w:rPr>
+          <w:b/>
+        </w:rPr>
+        <w:t>for key in d:</w:t>
+      </w:r>
+      <w:r>
+        <w:t xml:space="preserve"> Using a for loop, you can also loop through a dictionary to get the keys and or the values</w:t>
+      </w:r>
+      <w:r>
+        <w:br/>
+      </w:r>
+      <w:r>
+        <w:rPr>
+          <w:b/>
+        </w:rPr>
+        <w:t xml:space="preserve"> print key, d[key] </w:t>
+      </w:r>
+      <w:r>
+        <w:t>In this example, key is the key and d[key] is the associated value</w:t>
+      </w:r>
+    </w:p>
+    <w:p/>
+    <w:p>
+      <w:r>
+        <w:rPr>
+          <w:b/>
+        </w:rPr>
+        <w:t xml:space="preserve">enumerate(sequence, start=0) </w:t>
+      </w:r>
+      <w:r>
+        <w:t>Built-in enumerate function supplies a corresponding index to each list element</w:t>
+      </w:r>
+      <w:r>
+        <w:br/>
+      </w:r>
+      <w:r>
+        <w:rPr>
+          <w:b/>
+        </w:rPr>
+        <w:t xml:space="preserve">for index, season in enumerate(seasons): </w:t>
+      </w:r>
+      <w:r>
+        <w:t>During the loop, index increases as item moves to next in sequence</w:t>
+      </w:r>
+      <w:r>
+        <w:br/>
+      </w:r>
+      <w:r>
+        <w:rPr>
+          <w:b/>
+        </w:rPr>
+        <w:t xml:space="preserve"> print index+1, season </w:t>
+      </w:r>
+      <w:r>
+        <w:t xml:space="preserve">Index usually starts at 0. </w:t>
+      </w:r>
+      <w:r>
+        <w:br/>
+      </w:r>
+      <w:r>
+        <w:rPr>
+          <w:b/>
+        </w:rPr>
+        <w:t xml:space="preserve">list(enumerate(seasons, start=1)) </w:t>
+      </w:r>
+      <w:r>
+        <w:t>Output: [(1, 'Spring'), (2, 'Summer'), (3, 'Fall'), (4, 'Winter')]</w:t>
+      </w:r>
+    </w:p>
+    <w:p/>
+    <w:p>
+      <w:r>
+        <w:t>Equivalent to:</w:t>
+      </w:r>
+    </w:p>
+    <w:p>
+      <w:pPr>
+        <w:pStyle w:val="code"/>
+      </w:pPr>
+      <w:r>
+        <w:t>def enumerate(sequence, start=0):</w:t>
+      </w:r>
+      <w:r>
+        <w:br/>
+        <w:t>    n = start for elem in sequence:</w:t>
+      </w:r>
+      <w:r>
+        <w:br/>
+        <w:t>        yield n, elem</w:t>
+      </w:r>
+      <w:r>
+        <w:br/>
+        <w:t>        n += 1</w:t>
+      </w:r>
+    </w:p>
+    <w:p/>
+    <w:p>
+      <w:r>
+        <w:rPr>
+          <w:b/>
+        </w:rPr>
+        <w:t>zip</w:t>
+      </w:r>
+      <w:r>
+        <w:t xml:space="preserve"> will create pairs of elements when passed two (or more) lists and will stop at the end of the shorter list</w:t>
+      </w:r>
+      <w:r>
+        <w:br/>
+      </w:r>
+      <w:r>
+        <w:rPr>
+          <w:b/>
+        </w:rPr>
+        <w:t>print zip(list_a, list_b)</w:t>
+      </w:r>
+      <w:r>
+        <w:t xml:space="preserve"> Output: [(3, 2), (9, 4), (17, 8), (15, 10), (19, 30)]</w:t>
+      </w:r>
+      <w:r>
+        <w:br/>
+      </w:r>
+      <w:r>
+        <w:rPr>
+          <w:b/>
+        </w:rPr>
+        <w:t>for a, b in zip(list_a, list_b):</w:t>
+      </w:r>
+      <w:r>
+        <w:t xml:space="preserve"> iterates over two lists at once</w:t>
+      </w:r>
+      <w:r>
+        <w:br/>
+      </w:r>
+      <w:r>
+        <w:rPr>
+          <w:b/>
+        </w:rPr>
+        <w:t>for/else</w:t>
+      </w:r>
+      <w:r>
+        <w:t xml:space="preserve"> the else statement is executed after the for, but only if the for ends normally—that is, not with a break</w:t>
+      </w:r>
+    </w:p>
+    <w:p/>
+    <w:p>
+      <w:r>
+        <w:t>Example:</w:t>
+      </w:r>
+    </w:p>
+    <w:p>
+      <w:pPr>
+        <w:pStyle w:val="code"/>
+      </w:pPr>
+      <w:r>
+        <w:t>for f in fruits:</w:t>
+      </w:r>
+      <w:r>
+        <w:br/>
+        <w:t>    if f == 'tomato':</w:t>
+      </w:r>
+      <w:r>
+        <w:br/>
+        <w:t>        print 'A tomato is not a fruit!' # (It actually is.)</w:t>
+      </w:r>
+      <w:r>
+        <w:br/>
+        <w:t>        # break here would make the else not run</w:t>
+      </w:r>
+      <w:r>
+        <w:br/>
+        <w:t>    print 'A', f</w:t>
+      </w:r>
+      <w:r>
+        <w:br/>
+        <w:t>    else:</w:t>
+      </w:r>
+      <w:r>
+        <w:br/>
+        <w:t>        print 'A fine selection of fruits!'</w:t>
+      </w:r>
+    </w:p>
+    <w:p>
+      <w:pPr>
+        <w:pStyle w:val="Heading2"/>
+      </w:pPr>
+      <w:r>
+        <w:br/>
+      </w:r>
+      <w:r>
+        <w:rPr>
+          <w:u w:val="single"/>
+        </w:rPr>
+        <w:t>Classes</w:t>
+      </w:r>
+    </w:p>
+    <w:p>
+      <w:r>
+        <w:br/>
+        <w:t xml:space="preserve">Python is an </w:t>
+      </w:r>
+      <w:r>
+        <w:rPr>
+          <w:b/>
+        </w:rPr>
+        <w:t>object-oriented programming language</w:t>
+      </w:r>
+      <w:r>
+        <w:t xml:space="preserve">, which means it manipulates programming </w:t>
+      </w:r>
+      <w:r>
+        <w:rPr>
+          <w:b/>
+        </w:rPr>
+        <w:t xml:space="preserve">constructs </w:t>
+      </w:r>
+      <w:r>
+        <w:t xml:space="preserve">called </w:t>
+      </w:r>
+      <w:r>
+        <w:rPr>
+          <w:b/>
+        </w:rPr>
+        <w:t>objects</w:t>
+      </w:r>
+      <w:r>
+        <w:t xml:space="preserve">. You can think of an object as </w:t>
+      </w:r>
+      <w:r>
+        <w:rPr>
+          <w:u w:val="single"/>
+        </w:rPr>
+        <w:t>a single data structure that contains data as well as functions</w:t>
+      </w:r>
+      <w:r>
+        <w:t xml:space="preserve">; </w:t>
+      </w:r>
+      <w:r>
+        <w:rPr>
+          <w:u w:val="single"/>
+        </w:rPr>
+        <w:t>functions of objects</w:t>
+      </w:r>
+      <w:r>
+        <w:t xml:space="preserve"> are called </w:t>
+      </w:r>
+      <w:r>
+        <w:rPr>
+          <w:b/>
+        </w:rPr>
+        <w:t>methods</w:t>
+      </w:r>
+      <w:r>
+        <w:t>. For example, any time you</w:t>
+      </w:r>
+      <w:r>
+        <w:rPr>
+          <w:b/>
+        </w:rPr>
+        <w:t xml:space="preserve"> call</w:t>
+      </w:r>
+    </w:p>
+    <w:p>
+      <w:pPr>
+        <w:pStyle w:val="code"/>
+      </w:pPr>
+      <w:r>
+        <w:t>len("snake")</w:t>
+      </w:r>
+    </w:p>
+    <w:p>
+      <w:r>
+        <w:br/>
+        <w:t xml:space="preserve">Python is checking to see whether the string object you passed it has a length, and if it does, it returns the </w:t>
+      </w:r>
+      <w:r>
+        <w:rPr>
+          <w:b/>
+        </w:rPr>
+        <w:t xml:space="preserve">value </w:t>
+      </w:r>
+      <w:r>
+        <w:t xml:space="preserve">associated with that </w:t>
+      </w:r>
+      <w:r>
+        <w:rPr>
+          <w:b/>
+        </w:rPr>
+        <w:t>attribute</w:t>
+      </w:r>
+      <w:r>
+        <w:t>. When you call</w:t>
+      </w:r>
+    </w:p>
+    <w:p>
+      <w:pPr>
+        <w:pStyle w:val="code"/>
+      </w:pPr>
+      <w:r>
+        <w:br/>
+        <w:t>my_dict.items()</w:t>
+      </w:r>
+    </w:p>
+    <w:p>
+      <w:r>
+        <w:br/>
+        <w:t>Python checks to see if my_dict has anitems() method (which all dictionaries have) and executes that method if it finds it.</w:t>
+      </w:r>
+    </w:p>
+    <w:p>
+      <w:r>
+        <w:br/>
+        <w:t xml:space="preserve">But what makes "snake" a string and my_dict a dictionary? The fact that they're </w:t>
+      </w:r>
+      <w:r>
+        <w:rPr>
+          <w:b/>
+        </w:rPr>
+        <w:t xml:space="preserve">instances </w:t>
+      </w:r>
+      <w:r>
+        <w:t xml:space="preserve">of </w:t>
+      </w:r>
+      <w:r>
+        <w:rPr>
+          <w:u w:val="single"/>
+        </w:rPr>
+        <w:t>the str and dict classes</w:t>
+      </w:r>
+      <w:r>
+        <w:t xml:space="preserve">, respectively. A </w:t>
+      </w:r>
+      <w:r>
+        <w:rPr>
+          <w:b/>
+        </w:rPr>
+        <w:t xml:space="preserve">class </w:t>
+      </w:r>
+      <w:r>
+        <w:t>is just a way of organizing and producing objects with similar attributes and methods. </w:t>
+      </w:r>
+    </w:p>
+    <w:p>
+      <w:pPr>
+        <w:pStyle w:val="code"/>
+      </w:pPr>
+      <w:r>
+        <w:t>class Fruit(object):</w:t>
+      </w:r>
+      <w:r>
+        <w:br/>
+        <w:t>    """A class that makes various tasty fruits."""</w:t>
+      </w:r>
+      <w:r>
+        <w:br/>
+        <w:t>    def __init__(self, name, color, flavor, poisonous):</w:t>
+      </w:r>
+      <w:r>
+        <w:br/>
+        <w:t>        self.name = name</w:t>
+      </w:r>
+      <w:r>
+        <w:br/>
+        <w:t>        self.color = color</w:t>
+      </w:r>
+      <w:r>
+        <w:br/>
+        <w:t>        self.flavor = flavor</w:t>
+      </w:r>
+      <w:r>
+        <w:br/>
+        <w:t>        self.poisonous = poisonous</w:t>
+      </w:r>
+      <w:r>
+        <w:br/>
+      </w:r>
+      <w:r>
+        <w:br/>
+      </w:r>
+      <w:r>
+        <w:lastRenderedPageBreak/>
+        <w:t>def description(self):</w:t>
+      </w:r>
+      <w:r>
+        <w:br/>
+        <w:t>    print "I'm a %s %s and I taste %s." % (self.color, self.name, self.flavor)</w:t>
+      </w:r>
+      <w:r>
+        <w:br/>
+      </w:r>
+      <w:r>
+        <w:br/>
+        <w:t>def is_edible(self):</w:t>
+      </w:r>
+      <w:r>
+        <w:br/>
+        <w:t>    if not self.poisonous:</w:t>
+      </w:r>
+      <w:r>
+        <w:br/>
+        <w:t>        print "Yep! I'm edible."</w:t>
+      </w:r>
+      <w:r>
+        <w:br/>
+        <w:t>    else:</w:t>
+      </w:r>
+      <w:r>
+        <w:br/>
+        <w:t>        print "Don't eat me! I am super poisonous."</w:t>
+      </w:r>
+      <w:r>
+        <w:br/>
+      </w:r>
+      <w:r>
+        <w:br/>
+        <w:t>lemon = Fruit("lemon", "yellow", "sour", False)</w:t>
+      </w:r>
+      <w:r>
+        <w:br/>
+      </w:r>
+      <w:r>
+        <w:br/>
+        <w:t>lemon.description()</w:t>
+      </w:r>
+      <w:r>
+        <w:br/>
+        <w:t>lemon.is_edible()</w:t>
+      </w:r>
+    </w:p>
+    <w:p>
+      <w:r>
+        <w:t xml:space="preserve">A basic class consists only of the class </w:t>
+      </w:r>
+      <w:r>
+        <w:rPr>
+          <w:b/>
+        </w:rPr>
+        <w:t>keyword</w:t>
+      </w:r>
+      <w:r>
+        <w:t xml:space="preserve">, the </w:t>
+      </w:r>
+      <w:r>
+        <w:rPr>
+          <w:b/>
+        </w:rPr>
+        <w:t>name</w:t>
+      </w:r>
+      <w:r>
+        <w:t xml:space="preserve"> of the class, and the </w:t>
+      </w:r>
+      <w:r>
+        <w:rPr>
+          <w:b/>
+        </w:rPr>
+        <w:t>class  from which the new class inherits</w:t>
+      </w:r>
+      <w:r>
+        <w:t xml:space="preserve"> in parentheses. By convention, user-defined Python class names start with a capital letter.</w:t>
+      </w:r>
+    </w:p>
+    <w:p/>
+    <w:p>
+      <w:r>
+        <w:t>Class syntax:</w:t>
+      </w:r>
+    </w:p>
+    <w:p>
+      <w:pPr>
+        <w:pStyle w:val="code"/>
+      </w:pPr>
+      <w:r>
+        <w:t>class ClassName(object):</w:t>
+      </w:r>
+      <w:r>
+        <w:br/>
+        <w:t>    def __init__(args):</w:t>
+      </w:r>
+      <w:r>
+        <w:br/>
+        <w:t>        # Set self.args = args</w:t>
+      </w:r>
+    </w:p>
+    <w:p/>
+    <w:p>
+      <w:r>
+        <w:rPr>
+          <w:b/>
+        </w:rPr>
+        <w:t>object</w:t>
+      </w:r>
+      <w:r>
+        <w:t xml:space="preserve"> in parentheses is what we use because we want our classes to inherit the object class.  This means that our class has all the properties of an object, which is the simplest, most basic class. Later we'll see that classes can inherit other, more complicated classes. </w:t>
+      </w:r>
+    </w:p>
+    <w:p/>
+    <w:p>
+      <w:r>
+        <w:rPr>
+          <w:b/>
+        </w:rPr>
+        <w:t>def __init__():</w:t>
+      </w:r>
+      <w:r>
+        <w:t xml:space="preserve"> function is required for classes, and it's used to </w:t>
+      </w:r>
+      <w:r>
+        <w:rPr>
+          <w:b/>
+        </w:rPr>
+        <w:t>initialize</w:t>
+      </w:r>
+      <w:r>
+        <w:t xml:space="preserve"> the objects it creates. It always takes at least one argument, self. Think of it as the method that "boots up" a class' instance object: the init bit is short for "initialize."</w:t>
+      </w:r>
+    </w:p>
+    <w:p/>
+    <w:p>
+      <w:r>
+        <w:rPr>
+          <w:b/>
+        </w:rPr>
+        <w:t xml:space="preserve">Self </w:t>
+      </w:r>
+      <w:r>
+        <w:t xml:space="preserve">is, by convention, the first parameter passed to __init__(). Python will use the first argument that __init__() gets to </w:t>
+      </w:r>
+      <w:r>
+        <w:rPr>
+          <w:u w:val="single"/>
+        </w:rPr>
+        <w:t>refer to the instance object</w:t>
+      </w:r>
+      <w:r>
+        <w:t xml:space="preserve"> being created; this is why it's often called self, since this parameter gives the object being created its identity.</w:t>
+      </w:r>
+    </w:p>
+    <w:p/>
+    <w:p>
+      <w:r>
+        <w:t xml:space="preserve">If you add </w:t>
+      </w:r>
+      <w:r>
+        <w:rPr>
+          <w:b/>
+        </w:rPr>
+        <w:t>additional arguments</w:t>
+      </w:r>
+      <w:r>
+        <w:t xml:space="preserve">—for instance, a </w:t>
+      </w:r>
+      <w:r>
+        <w:rPr>
+          <w:b/>
+        </w:rPr>
+        <w:t xml:space="preserve">name </w:t>
+      </w:r>
+      <w:r>
+        <w:t>and</w:t>
+      </w:r>
+      <w:r>
+        <w:rPr>
+          <w:b/>
+        </w:rPr>
+        <w:t xml:space="preserve"> age</w:t>
+      </w:r>
+      <w:r>
+        <w:t xml:space="preserve"> for your animal—setting each of those equal to </w:t>
+      </w:r>
+      <w:r>
+        <w:rPr>
+          <w:b/>
+        </w:rPr>
+        <w:t xml:space="preserve">self.name </w:t>
+      </w:r>
+      <w:r>
+        <w:t xml:space="preserve">and </w:t>
+      </w:r>
+      <w:r>
+        <w:rPr>
+          <w:b/>
+        </w:rPr>
+        <w:t>self.age</w:t>
+      </w:r>
+      <w:r>
+        <w:t xml:space="preserve"> in the body of __init__()will make it so that when you create an instance object of your Animal class, you need to give each instance a name and an age (unless you pre-define them in Animal class), and those will be associated with the particular </w:t>
+      </w:r>
+      <w:r>
+        <w:rPr>
+          <w:b/>
+        </w:rPr>
+        <w:t xml:space="preserve">instance </w:t>
+      </w:r>
+      <w:r>
+        <w:t>you create.</w:t>
+      </w:r>
+    </w:p>
+    <w:p/>
+    <w:p>
+      <w:r>
+        <w:t xml:space="preserve">We can access attributes of our objects using </w:t>
+      </w:r>
+      <w:r>
+        <w:rPr>
+          <w:b/>
+        </w:rPr>
+        <w:t>dot notation.</w:t>
+      </w:r>
+      <w:r>
+        <w:t xml:space="preserve"> Below we create a class Animal with an attribute name. Outside the class definition, we create a new instance of Animal named zebra and access that attribute using zebra.name.</w:t>
+      </w:r>
+    </w:p>
+    <w:p>
+      <w:pPr>
+        <w:pStyle w:val="code"/>
+      </w:pPr>
+      <w:r>
+        <w:lastRenderedPageBreak/>
+        <w:t>class Animal(object):</w:t>
+      </w:r>
+      <w:r>
+        <w:br/>
+        <w:t>    def __init__ (self, name):</w:t>
+      </w:r>
+      <w:r>
+        <w:br/>
+        <w:t>        self.name = name</w:t>
+      </w:r>
+      <w:r>
+        <w:br/>
+      </w:r>
+      <w:r>
+        <w:br/>
+        <w:t>zebra = Animal("Robert")</w:t>
+      </w:r>
+      <w:r>
+        <w:br/>
+        <w:t>print zebra.name</w:t>
+      </w:r>
+    </w:p>
+    <w:p/>
+    <w:p>
+      <w:r>
+        <w:t xml:space="preserve">Another important aspect of Python classes is </w:t>
+      </w:r>
+      <w:r>
+        <w:rPr>
+          <w:b/>
+        </w:rPr>
+        <w:t>scope</w:t>
+      </w:r>
+      <w:r>
+        <w:t>. The scope of a variable is the context in which it's visible to the program. Not all variables are accessible to all parts of a Python program at all times. When dealing with classes, you can have variables that are available everywhere (</w:t>
+      </w:r>
+      <w:r>
+        <w:rPr>
+          <w:b/>
+        </w:rPr>
+        <w:t>global variables</w:t>
+      </w:r>
+      <w:r>
+        <w:t>), variables that are only available to members of a certain class (</w:t>
+      </w:r>
+      <w:r>
+        <w:rPr>
+          <w:b/>
+        </w:rPr>
+        <w:t>member variables</w:t>
+      </w:r>
+      <w:r>
+        <w:t>), and variables that are only available to particular instances of a class (</w:t>
+      </w:r>
+      <w:r>
+        <w:rPr>
+          <w:b/>
+        </w:rPr>
+        <w:t>instance variables</w:t>
+      </w:r>
+      <w:r>
+        <w:t>).The same goes for functions: some are available everywhere, some are only available to members of a certain class, and still others are only available to particular instance objects.</w:t>
+      </w:r>
+    </w:p>
+    <w:p/>
+    <w:p>
+      <w:r>
+        <w:t xml:space="preserve">When a class has its own functions, those functions are called </w:t>
+      </w:r>
+      <w:r>
+        <w:rPr>
+          <w:b/>
+        </w:rPr>
+        <w:t>methods</w:t>
+      </w:r>
+      <w:r>
+        <w:t>. You've already seen one such method:__init__(). But you can also define your own methods!</w:t>
+      </w:r>
+    </w:p>
+    <w:p>
+      <w:pPr>
+        <w:pStyle w:val="code"/>
+      </w:pPr>
+      <w:r>
+        <w:t>class Animal(object):</w:t>
+      </w:r>
+      <w:r>
+        <w:br/>
+        <w:t>    """Makes cute animals."""</w:t>
+      </w:r>
+      <w:r>
+        <w:br/>
+        <w:t>    is_alive = True</w:t>
+      </w:r>
+      <w:r>
+        <w:br/>
+        <w:t>    def __init__(self, name, age):</w:t>
+      </w:r>
+      <w:r>
+        <w:br/>
+        <w:t>        self.name = name</w:t>
+      </w:r>
+      <w:r>
+        <w:br/>
+        <w:t>        self.age = age</w:t>
+      </w:r>
+      <w:r>
+        <w:br/>
+        <w:t>    </w:t>
+      </w:r>
+      <w:r>
+        <w:br/>
+        <w:t>    def description(self):</w:t>
+      </w:r>
+      <w:r>
+        <w:br/>
+        <w:t>        print self.name</w:t>
+      </w:r>
+      <w:r>
+        <w:br/>
+        <w:t>        print self.age</w:t>
+      </w:r>
+      <w:r>
+        <w:br/>
+      </w:r>
+      <w:r>
+        <w:br/>
+        <w:t>hippo = Animal('potamus', '17')</w:t>
+      </w:r>
+      <w:r>
+        <w:br/>
+        <w:t>hippo.description()</w:t>
+      </w:r>
+    </w:p>
+    <w:p/>
+    <w:p>
+      <w:r>
+        <w:t xml:space="preserve">A class can have any number of </w:t>
+      </w:r>
+      <w:r>
+        <w:rPr>
+          <w:b/>
+        </w:rPr>
+        <w:t>member variables</w:t>
+      </w:r>
+      <w:r>
+        <w:t xml:space="preserve">. These are variables that are available to all members of a class and appear before the __init__() method. You can access these member variables using dot notation. You can even change the default value stored in a member variable for a particular instance of the class, for example hippo.is_alive = False will change the value for hippo but not for other instances of the class. </w:t>
+      </w:r>
+    </w:p>
+    <w:p/>
+    <w:p>
+      <w:r>
+        <w:t>More realistic example:</w:t>
+      </w:r>
+    </w:p>
+    <w:p>
+      <w:pPr>
+        <w:pStyle w:val="code"/>
+      </w:pPr>
+      <w:r>
+        <w:t>class ShoppingCart(object):</w:t>
+      </w:r>
+      <w:r>
+        <w:br/>
+        <w:t>    """Creates shopping cart objects</w:t>
+      </w:r>
+      <w:r>
+        <w:br/>
+        <w:t>    for users of our fine website."""</w:t>
+      </w:r>
+      <w:r>
+        <w:br/>
+        <w:t>    items_in_cart = {}</w:t>
+      </w:r>
+      <w:r>
+        <w:br/>
+        <w:t>    def __init__(self, customer_name):</w:t>
+      </w:r>
+      <w:r>
+        <w:br/>
+        <w:t>        self.customer_name = customer_name</w:t>
+      </w:r>
+      <w:r>
+        <w:br/>
+      </w:r>
+      <w:r>
+        <w:lastRenderedPageBreak/>
+        <w:br/>
+        <w:t>    def add_item(self, product, price):</w:t>
+      </w:r>
+      <w:r>
+        <w:br/>
+        <w:t>        """Add product to the cart."""</w:t>
+      </w:r>
+      <w:r>
+        <w:br/>
+        <w:t>        if not product in self.items_in_cart:</w:t>
+      </w:r>
+      <w:r>
+        <w:br/>
+        <w:t>            self.items_in_cart[product] = price</w:t>
+      </w:r>
+      <w:r>
+        <w:br/>
+        <w:t>            print product + " added."</w:t>
+      </w:r>
+      <w:r>
+        <w:br/>
+        <w:t>        else:</w:t>
+      </w:r>
+      <w:r>
+        <w:br/>
+        <w:t>            print product + " is already in the cart."</w:t>
+      </w:r>
+      <w:r>
+        <w:br/>
+      </w:r>
+      <w:r>
+        <w:br/>
+        <w:t>    def remove_item(self, product):</w:t>
+      </w:r>
+      <w:r>
+        <w:br/>
+        <w:t>        """Remove product from the cart."""</w:t>
+      </w:r>
+      <w:r>
+        <w:br/>
+        <w:t>        if product in self.items_in_cart:</w:t>
+      </w:r>
+      <w:r>
+        <w:br/>
+        <w:t>            del self.items_in_cart[product]</w:t>
+      </w:r>
+      <w:r>
+        <w:br/>
+        <w:t>            print product + " removed."</w:t>
+      </w:r>
+      <w:r>
+        <w:br/>
+        <w:t>        else:</w:t>
+      </w:r>
+      <w:r>
+        <w:br/>
+        <w:t>            print product + " is not in the cart."</w:t>
+      </w:r>
+      <w:r>
+        <w:br/>
+        <w:t>            </w:t>
+      </w:r>
+      <w:r>
+        <w:br/>
+        <w:t>my_cart = ShoppingCart('Nina')</w:t>
+      </w:r>
+      <w:r>
+        <w:br/>
+        <w:t>my_cart.add_item('scissors', 2.50)</w:t>
+      </w:r>
+    </w:p>
+    <w:p>
+      <w:pPr>
+        <w:pStyle w:val="Heading2"/>
+      </w:pPr>
+      <w:r>
+        <w:rPr>
+          <w:u w:val="single"/>
+        </w:rPr>
+        <w:t>Inheritance</w:t>
+      </w:r>
+    </w:p>
+    <w:p>
+      <w:r>
+        <w:br/>
+      </w:r>
+      <w:r>
+        <w:rPr>
+          <w:b/>
+        </w:rPr>
+        <w:t>Inheritance</w:t>
+      </w:r>
+      <w:r>
+        <w:t xml:space="preserve"> is the process by which one class takes on the attributes and methods of another, and it's used to express an </w:t>
+      </w:r>
+      <w:r>
+        <w:rPr>
+          <w:b/>
+        </w:rPr>
+        <w:t>is-a </w:t>
+      </w:r>
+      <w:r>
+        <w:t>relationship. For example, a Panda is a bear, so a Panda class could inherit from a Bear class. Panda can have access to the methods in Bear class via inheritance, even if you don't define a certain method in Panda.</w:t>
+      </w:r>
+    </w:p>
+    <w:p/>
+    <w:p>
+      <w:r>
+        <w:t>Example:</w:t>
+      </w:r>
+    </w:p>
+    <w:p>
+      <w:pPr>
+        <w:pStyle w:val="code"/>
+      </w:pPr>
+      <w:r>
+        <w:t>class Customer(object):</w:t>
+      </w:r>
+      <w:r>
+        <w:br/>
+        <w:t>    """Produces objects that represent customers."""</w:t>
+      </w:r>
+      <w:r>
+        <w:br/>
+        <w:t>    def __init__(self, customer_id):</w:t>
+      </w:r>
+      <w:r>
+        <w:br/>
+        <w:t>        self.customer_id = customer_id</w:t>
+      </w:r>
+      <w:r>
+        <w:br/>
+      </w:r>
+      <w:r>
+        <w:br/>
+        <w:t>    def display_cart(self):</w:t>
+      </w:r>
+      <w:r>
+        <w:br/>
+        <w:t>        print "I'm a string that stands in for the contents of your shopping cart!"</w:t>
+      </w:r>
+      <w:r>
+        <w:br/>
+      </w:r>
+      <w:r>
+        <w:br/>
+        <w:t>class ReturningCustomer(Customer):</w:t>
+      </w:r>
+      <w:r>
+        <w:br/>
+        <w:t>    """For customers of the repeat variety."""</w:t>
+      </w:r>
+      <w:r>
+        <w:br/>
+        <w:t>    def display_order_history(self):</w:t>
+      </w:r>
+      <w:r>
+        <w:br/>
+        <w:t>        print "I'm a string that stands in for your order history!"</w:t>
+      </w:r>
+      <w:r>
+        <w:br/>
+      </w:r>
+      <w:r>
+        <w:br/>
+        <w:t>monty_python = ReturningCustomer("ID: 12345")</w:t>
+      </w:r>
+      <w:r>
+        <w:br/>
+        <w:t>monty_python.display_cart()</w:t>
+      </w:r>
+      <w:r>
+        <w:br/>
+        <w:t>monty_python.display_order_history()</w:t>
+      </w:r>
+    </w:p>
+    <w:p/>
+    <w:p>
+      <w:r>
+        <w:rPr>
+          <w:b/>
+        </w:rPr>
+        <w:t>Inheritance</w:t>
+      </w:r>
+      <w:r>
+        <w:t xml:space="preserve"> mechanism implements a </w:t>
+      </w:r>
+      <w:r>
+        <w:rPr>
+          <w:b/>
+        </w:rPr>
+        <w:t>type and subtype</w:t>
+      </w:r>
+      <w:r>
+        <w:t> relationship between classes.</w:t>
+      </w:r>
+    </w:p>
+    <w:p/>
+    <w:p>
+      <w:r>
+        <w:t>In Python, inheritance looks like this:</w:t>
+      </w:r>
+    </w:p>
+    <w:p>
+      <w:pPr>
+        <w:pStyle w:val="code"/>
+      </w:pPr>
+      <w:r>
+        <w:rPr>
+          <w:i/>
+        </w:rPr>
+        <w:t>class Subclass(Superclass):</w:t>
+      </w:r>
+      <w:r>
+        <w:br/>
+      </w:r>
+      <w:r>
+        <w:rPr>
+          <w:i/>
+        </w:rPr>
+        <w:t>    pass</w:t>
+      </w:r>
+    </w:p>
+    <w:p>
+      <w:r>
+        <w:br/>
+        <w:t xml:space="preserve">where </w:t>
+      </w:r>
+      <w:r>
+        <w:rPr>
+          <w:b/>
+        </w:rPr>
+        <w:t xml:space="preserve">Subclass </w:t>
+      </w:r>
+      <w:r>
+        <w:t xml:space="preserve">(or </w:t>
+      </w:r>
+      <w:r>
+        <w:rPr>
+          <w:u w:val="single"/>
+        </w:rPr>
+        <w:t>derived class</w:t>
+      </w:r>
+      <w:r>
+        <w:t xml:space="preserve"> or </w:t>
+      </w:r>
+      <w:r>
+        <w:rPr>
+          <w:u w:val="single"/>
+        </w:rPr>
+        <w:t>child class</w:t>
+      </w:r>
+      <w:r>
+        <w:t xml:space="preserve">) is the new class you're making and </w:t>
+      </w:r>
+      <w:r>
+        <w:rPr>
+          <w:b/>
+        </w:rPr>
+        <w:t>Superclass</w:t>
+      </w:r>
+      <w:r>
+        <w:t xml:space="preserve"> (or </w:t>
+      </w:r>
+      <w:r>
+        <w:rPr>
+          <w:u w:val="single"/>
+        </w:rPr>
+        <w:t>base class</w:t>
+      </w:r>
+      <w:r>
+        <w:t xml:space="preserve"> or </w:t>
+      </w:r>
+      <w:r>
+        <w:rPr>
+          <w:u w:val="single"/>
+        </w:rPr>
+        <w:t>parent class</w:t>
+      </w:r>
+      <w:r>
+        <w:t>) is the class from which that new class inherits.</w:t>
+      </w:r>
+    </w:p>
+    <w:p>
+      <w:r>
+        <w:br/>
+      </w:r>
+      <w:r>
+        <w:rPr>
+          <w:b/>
+        </w:rPr>
+        <w:t xml:space="preserve">pass </w:t>
+      </w:r>
+      <w:r>
+        <w:t>keyword doesn't do anything, but it's useful as a placeholder in areas of your code where Python expects an expression.</w:t>
+      </w:r>
+    </w:p>
+    <w:p/>
+    <w:p>
+      <w:r>
+        <w:t xml:space="preserve">Subclasses can inherit from another to not only take on the methods and attributes of its parent, but to </w:t>
+      </w:r>
+      <w:r>
+        <w:rPr>
+          <w:b/>
+        </w:rPr>
+        <w:t>override</w:t>
+      </w:r>
+      <w:r>
+        <w:t xml:space="preserve"> one or more of them.</w:t>
+      </w:r>
+    </w:p>
+    <w:p>
+      <w:pPr>
+        <w:pStyle w:val="code"/>
+      </w:pPr>
+      <w:r>
+        <w:t>class Employee(object):</w:t>
+      </w:r>
+      <w:r>
+        <w:br/>
+        <w:t>    def __init__(self, name):</w:t>
+      </w:r>
+      <w:r>
+        <w:br/>
+        <w:t>        self.name = name</w:t>
+      </w:r>
+      <w:r>
+        <w:br/>
+        <w:t>    def greet(self, other):</w:t>
+      </w:r>
+      <w:r>
+        <w:br/>
+        <w:t>        print "Hello, %s" % other</w:t>
+      </w:r>
+      <w:r>
+        <w:br/>
+      </w:r>
+      <w:r>
+        <w:br/>
+        <w:t>class CEO(Employee):</w:t>
+      </w:r>
+      <w:r>
+        <w:br/>
+        <w:t>    def greet(self, other):</w:t>
+      </w:r>
+      <w:r>
+        <w:br/>
+        <w:t>        print "Get back to work, %s!" % other.name</w:t>
+      </w:r>
+      <w:r>
+        <w:br/>
+      </w:r>
+      <w:r>
+        <w:br/>
+        <w:t>ceo = CEO("Emily")</w:t>
+      </w:r>
+      <w:r>
+        <w:br/>
+        <w:t>emp = Employee("Steve")</w:t>
+      </w:r>
+      <w:r>
+        <w:br/>
+        <w:t>emp.greet(ceo)</w:t>
+      </w:r>
+      <w:r>
+        <w:br/>
+        <w:t># Hello, Emily</w:t>
+      </w:r>
+      <w:r>
+        <w:br/>
+        <w:t>ceo.greet(emp)</w:t>
+      </w:r>
+      <w:r>
+        <w:br/>
+        <w:t># Get back to work, Steve!</w:t>
+      </w:r>
+    </w:p>
+    <w:p/>
+    <w:p>
+      <w:r>
+        <w:rPr>
+          <w:b/>
+        </w:rPr>
+        <w:t xml:space="preserve">super() </w:t>
+      </w:r>
+      <w:r>
+        <w:t>call allows you to directly access the attributes or methods of a superclass from a subclass. This is useful in cases where you're working with a subclass and realize you've overwritten a method or attribute defined in the superclass that you actually need.</w:t>
+      </w:r>
+    </w:p>
+    <w:p>
+      <w:pPr>
+        <w:pStyle w:val="code"/>
+      </w:pPr>
+      <w:r>
+        <w:t>class Subclass(Superclass):</w:t>
+      </w:r>
+      <w:r>
+        <w:br/>
+        <w:t>   def m(self):</w:t>
+      </w:r>
+      <w:r>
+        <w:br/>
+        <w:t>       return super(Subclass, self).m() # do not include self, but include other args</w:t>
+      </w:r>
+    </w:p>
+    <w:p/>
+    <w:p>
+      <w:r>
+        <w:t>Another example:</w:t>
+      </w:r>
+    </w:p>
+    <w:p>
+      <w:pPr>
+        <w:pStyle w:val="code"/>
+      </w:pPr>
+      <w:r>
+        <w:t>class Employee(object):</w:t>
+      </w:r>
+      <w:r>
+        <w:br/>
+        <w:t>    """Models real-life employees!"""</w:t>
+      </w:r>
+      <w:r>
+        <w:br/>
+      </w:r>
+      <w:r>
+        <w:lastRenderedPageBreak/>
+        <w:t>    def __init__(self, employee_name):</w:t>
+      </w:r>
+      <w:r>
+        <w:br/>
+        <w:t xml:space="preserve">        self.employee_name = employee_name </w:t>
+      </w:r>
+      <w:r>
+        <w:br/>
+      </w:r>
+      <w:r>
+        <w:br/>
+        <w:t>    def calculate_wage(self, hours):</w:t>
+      </w:r>
+      <w:r>
+        <w:br/>
+        <w:t>        self.hours = hours</w:t>
+      </w:r>
+      <w:r>
+        <w:br/>
+        <w:t>        return hours * 20.00</w:t>
+      </w:r>
+      <w:r>
+        <w:br/>
+      </w:r>
+      <w:r>
+        <w:br/>
+        <w:t>class PartTimeEmployee(Employee):</w:t>
+      </w:r>
+      <w:r>
+        <w:br/>
+        <w:t>    def calculate_wage(self, hours):</w:t>
+      </w:r>
+      <w:r>
+        <w:br/>
+        <w:t>        self.hours = hours</w:t>
+      </w:r>
+      <w:r>
+        <w:br/>
+        <w:t>        return hours * 12.00</w:t>
+      </w:r>
+      <w:r>
+        <w:br/>
+        <w:t>    def full_time_wage(self, hours):</w:t>
+      </w:r>
+      <w:r>
+        <w:br/>
+        <w:t>        return super(PartTimeEmployee, self).calculate_wage(hours) # note the syntax</w:t>
+      </w:r>
+      <w:r>
+        <w:br/>
+      </w:r>
+      <w:r>
+        <w:br/>
+        <w:t>milton = PartTimeEmployee('milton')</w:t>
+      </w:r>
+      <w:r>
+        <w:br/>
+        <w:t xml:space="preserve">print milton.employee_name </w:t>
+      </w:r>
+      <w:r>
+        <w:br/>
+        <w:t>print milton.calculate_wage(10)</w:t>
+      </w:r>
+      <w:r>
+        <w:br/>
+        <w:t>print milton.full_time_wage(10)</w:t>
+      </w:r>
+    </w:p>
+    <w:p/>
+    <w:p>
+      <w:r>
+        <w:t>Instantiating an object:</w:t>
+      </w:r>
+    </w:p>
+    <w:p>
+      <w:pPr>
+        <w:pStyle w:val="code"/>
+      </w:pPr>
+      <w:r>
+        <w:t>class Triangle(object):</w:t>
+      </w:r>
+      <w:r>
+        <w:br/>
+        <w:t>    number_of_sides = 3</w:t>
+      </w:r>
+      <w:r>
+        <w:br/>
+        <w:t>    def __init__(self, angle1, angle2, angle3):</w:t>
+      </w:r>
+      <w:r>
+        <w:br/>
+        <w:t>        self.angle1 = angle1 # always start with self dot notation</w:t>
+      </w:r>
+      <w:r>
+        <w:br/>
+        <w:t>        self.angle2 = angle2</w:t>
+      </w:r>
+      <w:r>
+        <w:br/>
+        <w:t>        self.angle3 = angle3</w:t>
+      </w:r>
+      <w:r>
+        <w:br/>
+        <w:t>    </w:t>
+      </w:r>
+      <w:r>
+        <w:br/>
+        <w:t>    def check_angles(self): # no need to include extra parameters unless asker for new parameters</w:t>
+      </w:r>
+      <w:r>
+        <w:br/>
+        <w:t>        if self.angle1 + self.angle2 + self.angle3 == 180:</w:t>
+      </w:r>
+      <w:r>
+        <w:br/>
+        <w:t>            return True</w:t>
+      </w:r>
+      <w:r>
+        <w:br/>
+        <w:t>        else:</w:t>
+      </w:r>
+      <w:r>
+        <w:br/>
+        <w:t>            return False</w:t>
+      </w:r>
+      <w:r>
+        <w:br/>
+        <w:t>            </w:t>
+      </w:r>
+      <w:r>
+        <w:br/>
+        <w:t>class Equilateral(Triangle):</w:t>
+      </w:r>
+      <w:r>
+        <w:br/>
+        <w:t>    angle = 60</w:t>
+      </w:r>
+      <w:r>
+        <w:br/>
+        <w:t>    def __init__(self):</w:t>
+      </w:r>
+      <w:r>
+        <w:br/>
+        <w:t>        self.angle1 = self.angle</w:t>
+      </w:r>
+      <w:r>
+        <w:br/>
+        <w:t>        self.angle2 = self.angle</w:t>
+      </w:r>
+      <w:r>
+        <w:br/>
+        <w:t>        self.angle3 = self.angle</w:t>
+      </w:r>
+      <w:r>
+        <w:br/>
+        <w:t>        </w:t>
+      </w:r>
+      <w:r>
+        <w:br/>
+        <w:t>my_triangle = Triangle(90, 30, 60)</w:t>
+      </w:r>
+      <w:r>
+        <w:br/>
+        <w:t>print my_triangle.number_of_sides # don't need self dot notation outside of class object</w:t>
+      </w:r>
+      <w:r>
+        <w:br/>
+      </w:r>
+      <w:r>
+        <w:lastRenderedPageBreak/>
+        <w:t>print my_triangle.check_angles() # don't forget () notation for methods</w:t>
+      </w:r>
+      <w:r>
+        <w:br/>
+      </w:r>
+      <w:r>
+        <w:br/>
+        <w:t>my_equilateral = Equilateral()</w:t>
+      </w:r>
+      <w:r>
+        <w:br/>
+        <w:t>print my_equilateral.angle1 # can refer to any of the member or instance variables</w:t>
+      </w:r>
+      <w:r>
+        <w:br/>
+        <w:t>print my_equilateral.check_angles()</w:t>
+      </w:r>
+    </w:p>
+    <w:p>
+      <w:pPr>
+        <w:pStyle w:val="Heading2"/>
+      </w:pPr>
+      <w:r>
+        <w:rPr>
+          <w:u w:val="single"/>
+        </w:rPr>
+        <w:t>Class Review</w:t>
+      </w:r>
+    </w:p>
+    <w:p>
+      <w:r>
+        <w:br/>
+        <w:t>Classes can be very useful for storing complicated objects with their own methods and variables.</w:t>
+      </w:r>
+    </w:p>
+    <w:p/>
+    <w:p>
+      <w:r>
+        <w:t xml:space="preserve">Defining a </w:t>
+      </w:r>
+      <w:r>
+        <w:rPr>
+          <w:b/>
+        </w:rPr>
+        <w:t>class</w:t>
+      </w:r>
       <w:r>
         <w:t>:</w:t>
       </w:r>
-      <w:r>
-        <w:br/>
-        <w:t>            print "You missed my battleship!"</w:t>
-      </w:r>
-      <w:r>
-        <w:br/>
-        <w:t>            </w:t>
-      </w:r>
-      <w:proofErr w:type="gramStart"/>
-      <w:r>
-        <w:t>board</w:t>
-      </w:r>
-      <w:proofErr w:type="gramEnd"/>
-      <w:r>
-        <w:t>[guess_row][guess_col] = "X" # Be careful about indentation here, kept running into IndexError: list index out of range because I was missing an indent</w:t>
-      </w:r>
-      <w:r>
-        <w:br/>
-        <w:t> </w:t>
-      </w:r>
-      <w:r>
-        <w:br/>
-        <w:t>    print "Turn ", turn + 1</w:t>
-      </w:r>
-      <w:r>
-        <w:br/>
-        <w:t xml:space="preserve">    print_board(board) </w:t>
-      </w:r>
-    </w:p>
-    <w:p>
-      <w:pPr>
-        <w:pStyle w:val="Heading2"/>
-      </w:pPr>
+    </w:p>
+    <w:p>
+      <w:pPr>
+        <w:pStyle w:val="code"/>
+      </w:pPr>
+      <w:r>
+        <w:t>class ClassName(object):</w:t>
+      </w:r>
+      <w:r>
+        <w:br/>
+        <w:t>    </w:t>
+      </w:r>
+      <w:r>
+        <w:rPr>
+          <w:i/>
+        </w:rPr>
+        <w:t># class statements go here</w:t>
+      </w:r>
+    </w:p>
+    <w:p/>
+    <w:p>
+      <w:r>
+        <w:t xml:space="preserve">Creating a new </w:t>
+      </w:r>
+      <w:r>
+        <w:rPr>
+          <w:b/>
+        </w:rPr>
+        <w:t>instance</w:t>
+      </w:r>
+      <w:r>
+        <w:t xml:space="preserve"> of a class (outside of the class definition):</w:t>
+      </w:r>
+    </w:p>
+    <w:p>
+      <w:pPr>
+        <w:pStyle w:val="code"/>
+      </w:pPr>
+      <w:r>
+        <w:t>newObject = ClassName()</w:t>
+      </w:r>
+    </w:p>
+    <w:p/>
+    <w:p>
+      <w:r>
+        <w:t xml:space="preserve">Creating </w:t>
+      </w:r>
+      <w:r>
+        <w:rPr>
+          <w:b/>
+        </w:rPr>
+        <w:t xml:space="preserve">member variables </w:t>
+      </w:r>
+      <w:r>
+        <w:t>(they store information about and belong to each class object) and assigning them initial values:</w:t>
+      </w:r>
+    </w:p>
+    <w:p>
+      <w:pPr>
+        <w:pStyle w:val="code"/>
+      </w:pPr>
+      <w:r>
+        <w:t>class ClassName(object):</w:t>
+      </w:r>
+      <w:r>
+        <w:br/>
+        <w:t>    variable = "initialValue"</w:t>
+      </w:r>
+    </w:p>
+    <w:p/>
+    <w:p>
+      <w:r>
+        <w:t>Defining</w:t>
+      </w:r>
+      <w:r>
+        <w:rPr>
+          <w:b/>
+        </w:rPr>
+        <w:t xml:space="preserve"> __init__()</w:t>
+      </w:r>
+      <w:r>
+        <w:t>must always start with keyword self - this is how the object keeps track of itself internally - but we can pass additional member variables after that by using dot notation:</w:t>
+      </w:r>
+    </w:p>
+    <w:p>
+      <w:pPr>
+        <w:pStyle w:val="code"/>
+      </w:pPr>
+      <w:r>
+        <w:t>def __init__(self, new_variable):</w:t>
+      </w:r>
+      <w:r>
+        <w:br/>
+        <w:t>    self.new_variable = new_variable</w:t>
+      </w:r>
+    </w:p>
+    <w:p/>
+    <w:p>
+      <w:r>
+        <w:t>Calling or accessing variables works the same (using</w:t>
+      </w:r>
+      <w:r>
+        <w:rPr>
+          <w:b/>
+        </w:rPr>
+        <w:t xml:space="preserve"> dot notation</w:t>
+      </w:r>
+      <w:r>
+        <w:t>) whether the class member variables are created within the class or are passed into the new object at initialization:</w:t>
+      </w:r>
+    </w:p>
+    <w:p>
+      <w:pPr>
+        <w:pStyle w:val="code"/>
+      </w:pPr>
+      <w:r>
+        <w:t>print newObject.variable</w:t>
+      </w:r>
+      <w:r>
+        <w:br/>
+        <w:t>print newObject.new_variable</w:t>
+      </w:r>
+    </w:p>
+    <w:p/>
+    <w:p>
+      <w:r>
+        <w:t xml:space="preserve">Creating class </w:t>
+      </w:r>
+      <w:r>
+        <w:rPr>
+          <w:b/>
+        </w:rPr>
+        <w:t>methods </w:t>
+      </w:r>
+      <w:r>
+        <w:t>is identical to defining any other function, except that it is written inside of a class definition (like __init__ function, you need to provide self as the first argument of any class method):</w:t>
+      </w:r>
+    </w:p>
+    <w:p>
+      <w:pPr>
+        <w:pStyle w:val="code"/>
+      </w:pPr>
+      <w:r>
+        <w:t>class Car(object):</w:t>
+      </w:r>
+      <w:r>
+        <w:br/>
+        <w:t>    condition = "new"</w:t>
+      </w:r>
+      <w:r>
+        <w:br/>
+        <w:t>    def __init__(self, model, color, mpg):</w:t>
+      </w:r>
+      <w:r>
+        <w:br/>
+        <w:t>        self.model = model</w:t>
+      </w:r>
+      <w:r>
+        <w:br/>
+        <w:t>        self.color = color</w:t>
+      </w:r>
+      <w:r>
+        <w:br/>
+        <w:t>        self.mpg   = mpg</w:t>
+      </w:r>
+      <w:r>
+        <w:br/>
+        <w:t>    def display_car(self):</w:t>
+      </w:r>
+      <w:r>
+        <w:br/>
+      </w:r>
+      <w:r>
+        <w:lastRenderedPageBreak/>
+        <w:t>        print "This is a %s %s with %s MPG." % (self.color, self.model, self.mpg)  </w:t>
+      </w:r>
+      <w:r>
+        <w:br/>
+      </w:r>
+      <w:r>
+        <w:br/>
+        <w:t>my_car = Car("DeLorean", "silver", 88)</w:t>
+      </w:r>
+    </w:p>
+    <w:p/>
+    <w:p>
+      <w:r>
+        <w:t xml:space="preserve">Calling class methods is like calling member variables, but with using </w:t>
+      </w:r>
+      <w:r>
+        <w:rPr>
+          <w:b/>
+        </w:rPr>
+        <w:t>parentheses</w:t>
+      </w:r>
+      <w:r>
+        <w:t> behind the dot notation:</w:t>
+      </w:r>
+    </w:p>
+    <w:p>
+      <w:pPr>
+        <w:pStyle w:val="code"/>
+      </w:pPr>
+      <w:r>
+        <w:t>print my_car.display_car()</w:t>
+      </w:r>
+    </w:p>
+    <w:p/>
+    <w:p>
+      <w:r>
+        <w:t>Modifying member variables is similar to how to we initialize them - useful when we want to change the value a variable takes on based on something that happens inside of a class method.</w:t>
+      </w:r>
+    </w:p>
+    <w:p>
+      <w:pPr>
+        <w:pStyle w:val="code"/>
+      </w:pPr>
+      <w:r>
+        <w:t>    # continue after display_car method</w:t>
+      </w:r>
+      <w:r>
+        <w:br/>
+        <w:t>    def drive_car(self):</w:t>
+      </w:r>
+      <w:r>
+        <w:br/>
+        <w:t>        self.condition = 'used'</w:t>
+      </w:r>
+      <w:r>
+        <w:br/>
+      </w:r>
+      <w:r>
+        <w:br/>
+        <w:t>my_car = Car("DeLorean", "silver", 88)</w:t>
+      </w:r>
+      <w:r>
+        <w:br/>
+        <w:t>print my_car.condition</w:t>
+      </w:r>
+      <w:r>
+        <w:br/>
+        <w:t>my_car.drive_car()</w:t>
+      </w:r>
+      <w:r>
+        <w:br/>
+        <w:t>print my_car.condition</w:t>
+      </w:r>
+    </w:p>
+    <w:p/>
+    <w:p>
+      <w:r>
+        <w:t xml:space="preserve">Using </w:t>
+      </w:r>
+      <w:r>
+        <w:rPr>
+          <w:b/>
+        </w:rPr>
+        <w:t xml:space="preserve">inheritance </w:t>
+      </w:r>
+      <w:r>
+        <w:t>to create more complicated classes that inherit variables or methods from their parent classes while being able to include additional variables or methods:</w:t>
+      </w:r>
+    </w:p>
+    <w:p>
+      <w:pPr>
+        <w:pStyle w:val="code"/>
+      </w:pPr>
+      <w:r>
+        <w:t>class Subclass(Superclass):</w:t>
+      </w:r>
+      <w:r>
+        <w:br/>
+        <w:t>    # new variables and functions go here</w:t>
+      </w:r>
+    </w:p>
+    <w:p/>
+    <w:p>
+      <w:r>
+        <w:t>Normally we use object as the parent class because it is the most basic type of class, but by specifying a different class, we can inherit more complicated functionality. </w:t>
+      </w:r>
+    </w:p>
+    <w:p/>
+    <w:p>
+      <w:r>
+        <w:rPr>
+          <w:b/>
+        </w:rPr>
+        <w:t>Redefining or overriding</w:t>
+      </w:r>
+      <w:r>
+        <w:t xml:space="preserve"> a subclass method is as simple as including a definition for that function inside the subclass; this version will take precedence over the inherited version:</w:t>
+      </w:r>
+    </w:p>
+    <w:p>
+      <w:pPr>
+        <w:pStyle w:val="code"/>
+      </w:pPr>
+      <w:r>
+        <w:t># continue after Car class</w:t>
+      </w:r>
+      <w:r>
+        <w:br/>
+        <w:t>class ElectricCar(Car):</w:t>
+      </w:r>
+      <w:r>
+        <w:br/>
+        <w:t>    def __init__(self, model, color, mpg, battery_type):</w:t>
+      </w:r>
+      <w:r>
+        <w:br/>
+        <w:t>    # have to redefine all attributes if new __init__() method    </w:t>
+      </w:r>
+      <w:r>
+        <w:br/>
+        <w:t>        self.model = model</w:t>
+      </w:r>
+      <w:r>
+        <w:br/>
+        <w:t>        self.color = color</w:t>
+      </w:r>
+      <w:r>
+        <w:br/>
+        <w:t>        self.mpg   = mpg</w:t>
+      </w:r>
+      <w:r>
+        <w:br/>
+        <w:t>        self.battery_type = battery_type</w:t>
+      </w:r>
+      <w:r>
+        <w:br/>
+      </w:r>
+      <w:r>
+        <w:br/>
+        <w:t>my_car = ElectricCar("DeLorean", "silver", 88, "molten salt")</w:t>
+      </w:r>
+      <w:r>
+        <w:br/>
+        <w:t>print my_car.battery_type</w:t>
+      </w:r>
+    </w:p>
+    <w:p/>
+    <w:p>
+      <w:r>
+        <w:lastRenderedPageBreak/>
+        <w:t xml:space="preserve">Overriding built-in </w:t>
+      </w:r>
+      <w:r>
+        <w:rPr>
+          <w:b/>
+        </w:rPr>
+        <w:t>__repr__()</w:t>
+      </w:r>
+      <w:r>
+        <w:t xml:space="preserve"> method, which is short for representation; by providing a return value in this method, we can tell Python how to represent an object of our class:</w:t>
+      </w:r>
+    </w:p>
+    <w:p>
+      <w:pPr>
+        <w:pStyle w:val="code"/>
+      </w:pPr>
+      <w:r>
+        <w:t>class Point3D(object):</w:t>
+      </w:r>
+      <w:r>
+        <w:br/>
+        <w:t>    def __init__(self, x, y, z):</w:t>
+      </w:r>
+      <w:r>
+        <w:br/>
+        <w:t>        self.x = x</w:t>
+      </w:r>
+      <w:r>
+        <w:br/>
+        <w:t>        self.y = y</w:t>
+      </w:r>
+      <w:r>
+        <w:br/>
+        <w:t>        self.z = z</w:t>
+      </w:r>
+      <w:r>
+        <w:br/>
+        <w:t>    def __repr__(self):</w:t>
+      </w:r>
+      <w:r>
+        <w:br/>
+        <w:t>        return "(%d, %d, %d)" % (self.x, self.y, self.z)</w:t>
+      </w:r>
+      <w:r>
+        <w:br/>
+      </w:r>
+      <w:r>
+        <w:br/>
+        <w:t>my_point = Point3D(1, 2, 3)</w:t>
+      </w:r>
+      <w:r>
+        <w:br/>
+        <w:t>print my_point</w:t>
+      </w:r>
+    </w:p>
+    <w:p/>
+    <w:p>
       <w:r>
         <w:rPr>
           <w:u w:val="single"/>
         </w:rPr>
-        <w:t>Loops</w:t>
-      </w:r>
-    </w:p>
-    <w:p>
-      <w:r>
-        <w:br/>
-      </w:r>
-      <w:proofErr w:type="gramStart"/>
-      <w:r>
-        <w:rPr>
-          <w:b/>
-        </w:rPr>
-        <w:t>while</w:t>
-      </w:r>
-      <w:proofErr w:type="gramEnd"/>
-      <w:r>
-        <w:t xml:space="preserve"> loop continues to execute while a condition is true instead of if it is true</w:t>
-      </w:r>
-      <w:r>
-        <w:br/>
-        <w:t>be careful - make sure the while condition can be reached, otherwise your loop could go on forever and become an infinite loop i.e. a loop which never exits, which could crash your computer / browser!</w:t>
-      </w:r>
-      <w:r>
-        <w:br/>
-      </w:r>
-      <w:proofErr w:type="gramStart"/>
-      <w:r>
-        <w:rPr>
-          <w:b/>
-        </w:rPr>
-        <w:t>break</w:t>
-      </w:r>
-      <w:proofErr w:type="gramEnd"/>
-      <w:r>
-        <w:rPr>
-          <w:b/>
-        </w:rPr>
-        <w:t xml:space="preserve"> </w:t>
-      </w:r>
-      <w:r>
-        <w:t>means "exit the current loop," prior to it you can write define the stopping condition using an if statement</w:t>
-      </w:r>
-      <w:r>
-        <w:br/>
-      </w:r>
-      <w:r>
-        <w:rPr>
-          <w:b/>
-        </w:rPr>
-        <w:t>while/else</w:t>
-      </w:r>
-      <w:r>
-        <w:t xml:space="preserve"> the else block will execute when the loop condition is evaluated to False, unless the loop exits as a result of a break</w:t>
-      </w:r>
-      <w:r>
-        <w:br/>
-        <w:t xml:space="preserve">for i in range(10): This kind of loop is useful when you want to do something a certain number of times (not inclusive thoguh, this example goes from 0-9) </w:t>
-      </w:r>
-    </w:p>
-    <w:p>
-      <w:r>
-        <w:br/>
-      </w:r>
-      <w:proofErr w:type="gramStart"/>
-      <w:r>
-        <w:rPr>
-          <w:b/>
-        </w:rPr>
-        <w:t>for</w:t>
-      </w:r>
-      <w:proofErr w:type="gramEnd"/>
-      <w:r>
-        <w:rPr>
-          <w:b/>
-        </w:rPr>
-        <w:t xml:space="preserve"> c in thing:</w:t>
-      </w:r>
-      <w:r>
-        <w:t xml:space="preserve"> Using a for loop, you can loop through each individual character in a string, which is useful for string manipulation</w:t>
-      </w:r>
-      <w:r>
-        <w:br/>
-      </w:r>
-      <w:r>
-        <w:rPr>
-          <w:b/>
-        </w:rPr>
-        <w:t>,</w:t>
-      </w:r>
-      <w:r>
-        <w:t xml:space="preserve"> keeps print statement in the same line, similar to concatenation using + except it adds a space</w:t>
-      </w:r>
-      <w:r>
-        <w:br/>
-      </w:r>
-      <w:r>
-        <w:rPr>
-          <w:b/>
-        </w:rPr>
-        <w:t xml:space="preserve">for animals in zoo: </w:t>
-      </w:r>
-      <w:r>
-        <w:t>Perhaps the most useful (and most common) use of for loops is to go through a list.</w:t>
-      </w:r>
-      <w:r>
-        <w:br/>
-      </w:r>
-      <w:proofErr w:type="gramStart"/>
-      <w:r>
-        <w:rPr>
-          <w:b/>
-        </w:rPr>
-        <w:t>for</w:t>
-      </w:r>
-      <w:proofErr w:type="gramEnd"/>
-      <w:r>
-        <w:rPr>
-          <w:b/>
-        </w:rPr>
-        <w:t xml:space="preserve"> key in d:</w:t>
-      </w:r>
-      <w:r>
-        <w:t xml:space="preserve"> Using a for loop, you can also loop through a dictionary to get the keys and or the values</w:t>
-      </w:r>
-      <w:r>
-        <w:br/>
-      </w:r>
-      <w:r>
-        <w:rPr>
-          <w:b/>
-        </w:rPr>
-        <w:t xml:space="preserve"> print key, d[key] </w:t>
-      </w:r>
-      <w:r>
-        <w:t>In this example, key is the key and d[key] is the associated value</w:t>
+        <w:t>For more information</w:t>
+      </w:r>
+      <w:r>
+        <w:t xml:space="preserve"> on __repr__ and other special methods see this </w:t>
+      </w:r>
+      <w:hyperlink r:id="rId6" w:anchor="object.__repr__">
+        <w:r>
+          <w:rPr>
+            <w:rStyle w:val="Hyperlink"/>
+          </w:rPr>
+          <w:t>Python documentation</w:t>
+        </w:r>
+      </w:hyperlink>
+      <w:r>
+        <w:t>. Note the slight difference between the __repr__ and __str__methods.</w:t>
       </w:r>
     </w:p>
     <w:p/>
-    <w:p>
-      <w:proofErr w:type="gramStart"/>
-      <w:r>
-        <w:rPr>
-          <w:b/>
-        </w:rPr>
-        <w:t>enumerate</w:t>
-      </w:r>
-      <w:proofErr w:type="gramEnd"/>
-      <w:r>
-        <w:rPr>
-          <w:b/>
-        </w:rPr>
-        <w:t xml:space="preserve">(sequence, start=0) </w:t>
-      </w:r>
-      <w:r>
-        <w:t>Built-in enumerate function supplies a corresponding index to each list element</w:t>
-      </w:r>
-      <w:r>
-        <w:br/>
-      </w:r>
-      <w:r>
-        <w:rPr>
-          <w:b/>
-        </w:rPr>
-        <w:t xml:space="preserve">for index, season in enumerate(seasons): </w:t>
-      </w:r>
-      <w:r>
-        <w:t>During the loop, index increases as item moves to next in sequence</w:t>
-      </w:r>
-      <w:r>
-        <w:br/>
-      </w:r>
-      <w:r>
-        <w:rPr>
-          <w:b/>
-        </w:rPr>
-        <w:t xml:space="preserve"> print index+1, season </w:t>
-      </w:r>
-      <w:r>
-        <w:t xml:space="preserve">Index usually starts at 0. </w:t>
-      </w:r>
-      <w:r>
-        <w:br/>
-      </w:r>
-      <w:proofErr w:type="gramStart"/>
-      <w:r>
-        <w:rPr>
-          <w:b/>
-        </w:rPr>
-        <w:t>list</w:t>
-      </w:r>
-      <w:proofErr w:type="gramEnd"/>
-      <w:r>
-        <w:rPr>
-          <w:b/>
-        </w:rPr>
-        <w:t xml:space="preserve">(enumerate(seasons, start=1)) </w:t>
-      </w:r>
-      <w:r>
-        <w:t>Output: [(1, 'Spring'), (2, 'Summer'), (3, 'Fall'), (4, 'Winter')]</w:t>
-      </w:r>
-    </w:p>
     <w:p/>
-    <w:p>
-      <w:r>
-        <w:t>Equivalent to:</w:t>
-      </w:r>
-    </w:p>
-    <w:p>
-      <w:pPr>
-        <w:pStyle w:val="code"/>
-      </w:pPr>
-      <w:proofErr w:type="gramStart"/>
-      <w:r>
-        <w:t>def</w:t>
-      </w:r>
-      <w:proofErr w:type="gramEnd"/>
-      <w:r>
-        <w:t xml:space="preserve"> enumerate(sequence, start=0):</w:t>
-      </w:r>
-      <w:r>
-        <w:br/>
-        <w:t>    n = start for elem in sequence:</w:t>
-      </w:r>
-      <w:r>
-        <w:br/>
-        <w:t>        yield n, elem</w:t>
-      </w:r>
-      <w:r>
-        <w:br/>
-        <w:t>        n += 1</w:t>
-      </w:r>
-    </w:p>
-    <w:p/>
-    <w:p>
-      <w:proofErr w:type="gramStart"/>
-      <w:r>
-        <w:rPr>
-          <w:b/>
-        </w:rPr>
-        <w:t>zip</w:t>
-      </w:r>
-      <w:proofErr w:type="gramEnd"/>
-      <w:r>
-        <w:t xml:space="preserve"> will create pairs of elements when passed two (or more) lists and will stop at the end of the shorter list</w:t>
-      </w:r>
-      <w:r>
-        <w:br/>
-      </w:r>
-      <w:r>
-        <w:rPr>
-          <w:b/>
-        </w:rPr>
-        <w:t>print zip(list_a, list_b)</w:t>
-      </w:r>
-      <w:r>
-        <w:t xml:space="preserve"> Output: [(3, 2), (9, 4), (17, 8), (15, 10), (19, 30)]</w:t>
-      </w:r>
-      <w:r>
-        <w:br/>
-      </w:r>
-      <w:r>
-        <w:rPr>
-          <w:b/>
-        </w:rPr>
-        <w:t>for a, b in zip(list_a, list_b):</w:t>
-      </w:r>
-      <w:r>
-        <w:t xml:space="preserve"> iterates over two lists at once</w:t>
-      </w:r>
-      <w:r>
-        <w:br/>
-      </w:r>
-      <w:r>
-        <w:rPr>
-          <w:b/>
-        </w:rPr>
-        <w:t>for/else</w:t>
-      </w:r>
-      <w:r>
-        <w:t xml:space="preserve"> the else statement is executed after the for, but only if the for ends normally—that is, not with a break</w:t>
-      </w:r>
-    </w:p>
-    <w:p/>
-    <w:p>
-      <w:r>
-        <w:t>Example:</w:t>
-      </w:r>
-    </w:p>
-    <w:p>
-      <w:pPr>
-        <w:pStyle w:val="code"/>
-      </w:pPr>
-      <w:proofErr w:type="gramStart"/>
-      <w:r>
-        <w:t>for</w:t>
-      </w:r>
-      <w:proofErr w:type="gramEnd"/>
-      <w:r>
-        <w:t xml:space="preserve"> f in fruits:</w:t>
-      </w:r>
-      <w:r>
-        <w:br/>
-        <w:t>    if f == 'tomato':</w:t>
-      </w:r>
-      <w:r>
-        <w:br/>
-        <w:t>        print 'A tomato is not a fruit!' # (It actually is.)</w:t>
-      </w:r>
-      <w:r>
-        <w:br/>
-        <w:t xml:space="preserve">        # </w:t>
-      </w:r>
-      <w:proofErr w:type="gramStart"/>
-      <w:r>
-        <w:t>break</w:t>
-      </w:r>
-      <w:proofErr w:type="gramEnd"/>
-      <w:r>
-        <w:t xml:space="preserve"> here would make the else not run</w:t>
-      </w:r>
-      <w:r>
-        <w:br/>
-        <w:t>    print 'A', f</w:t>
-      </w:r>
-      <w:r>
-        <w:br/>
-        <w:t>    else:</w:t>
-      </w:r>
-      <w:r>
-        <w:br/>
-        <w:t>        print 'A fine selection of fruits!'</w:t>
-      </w:r>
-    </w:p>
     <w:p>
       <w:pPr>
         <w:pStyle w:val="Heading2"/>

</xml_diff>